<commit_message>
added new versions of paper
</commit_message>
<xml_diff>
--- a/paper_01_20_2016.docx
+++ b/paper_01_20_2016.docx
@@ -8547,23 +8547,7 @@
           <w:sz w:val="24"/>
           <w:szCs w:val="24"/>
         </w:rPr>
-        <w:t>, which</w:t>
-      </w:r>
-      <w:r>
-        <w:rPr>
-          <w:rFonts w:ascii="Times New Roman" w:hAnsi="Times New Roman" w:cs="Times New Roman"/>
-          <w:sz w:val="24"/>
-          <w:szCs w:val="24"/>
-        </w:rPr>
-        <w:t xml:space="preserve"> has an average value of 1.0.  This term</w:t>
-      </w:r>
-      <w:r>
-        <w:rPr>
-          <w:rFonts w:ascii="Times New Roman" w:hAnsi="Times New Roman" w:cs="Times New Roman"/>
-          <w:sz w:val="24"/>
-          <w:szCs w:val="24"/>
-        </w:rPr>
-        <w:t xml:space="preserve"> is included to ensure that </w:t>
+        <w:t xml:space="preserve">, which has an average value of 1.0.  This term is included to ensure that </w:t>
       </w:r>
       <w:r>
         <w:rPr>
@@ -9378,15 +9362,7 @@
           <w:sz w:val="24"/>
           <w:szCs w:val="24"/>
         </w:rPr>
-        <w:t>bundance during years 81 to 100, and estimates recruitment deviations for years 1-100.  For clarity of communication, we refer to recruitment deviations during the three periods of the model</w:t>
-      </w:r>
-      <w:r>
-        <w:rPr>
-          <w:rFonts w:ascii="Times New Roman" w:hAnsi="Times New Roman" w:cs="Times New Roman"/>
-          <w:sz w:val="24"/>
-          <w:szCs w:val="24"/>
-        </w:rPr>
-        <w:t>:</w:t>
+        <w:t>bundance during years 81 to 100, and estimates recruitment deviations for years 1-100.  For clarity of communication, we refer to recruitment deviations during the three periods of the model:</w:t>
       </w:r>
     </w:p>
     <w:p>
@@ -12400,15 +12376,7 @@
           <w:sz w:val="24"/>
           <w:szCs w:val="24"/>
         </w:rPr>
-        <w:t xml:space="preserve">  </w:t>
-      </w:r>
-      <w:r>
-        <w:rPr>
-          <w:rFonts w:ascii="Times New Roman" w:hAnsi="Times New Roman" w:cs="Times New Roman"/>
-          <w:sz w:val="24"/>
-          <w:szCs w:val="24"/>
-        </w:rPr>
-        <w:t xml:space="preserve">Convergence of the estimation model </w:t>
+        <w:t xml:space="preserve">  Convergence of the estimation model </w:t>
       </w:r>
       <w:r>
         <w:rPr>
@@ -13345,6 +13313,59 @@
           <w:delText>where t</w:delText>
         </w:r>
       </w:del>
+      <w:bookmarkStart w:id="210" w:name="_GoBack"/>
+      <w:bookmarkEnd w:id="210"/>
+    </w:p>
+    <w:p>
+      <w:pPr>
+        <w:tabs>
+          <w:tab w:val="left" w:pos="360"/>
+        </w:tabs>
+        <w:spacing w:before="240" w:after="0" w:line="240" w:lineRule="auto"/>
+        <w:jc w:val="both"/>
+        <w:rPr>
+          <w:rFonts w:ascii="Times New Roman" w:hAnsi="Times New Roman" w:cs="Times New Roman"/>
+          <w:b/>
+          <w:sz w:val="24"/>
+          <w:szCs w:val="24"/>
+        </w:rPr>
+      </w:pPr>
+      <w:r>
+        <w:rPr>
+          <w:rFonts w:ascii="Times New Roman" w:hAnsi="Times New Roman" w:cs="Times New Roman"/>
+          <w:b/>
+          <w:sz w:val="24"/>
+          <w:szCs w:val="24"/>
+        </w:rPr>
+        <w:t>3</w:t>
+      </w:r>
+      <w:r>
+        <w:rPr>
+          <w:rFonts w:ascii="Times New Roman" w:hAnsi="Times New Roman" w:cs="Times New Roman"/>
+          <w:b/>
+          <w:sz w:val="24"/>
+          <w:szCs w:val="24"/>
+        </w:rPr>
+        <w:t>.2</w:t>
+      </w:r>
+      <w:r>
+        <w:rPr>
+          <w:rFonts w:ascii="Times New Roman" w:hAnsi="Times New Roman" w:cs="Times New Roman"/>
+          <w:b/>
+          <w:sz w:val="24"/>
+          <w:szCs w:val="24"/>
+        </w:rPr>
+        <w:t xml:space="preserve"> </w:t>
+      </w:r>
+      <w:r>
+        <w:rPr>
+          <w:rFonts w:ascii="Times New Roman" w:hAnsi="Times New Roman" w:cs="Times New Roman"/>
+          <w:b/>
+          <w:sz w:val="24"/>
+          <w:szCs w:val="24"/>
+        </w:rPr>
+        <w:t xml:space="preserve"> Impact of autocorrelation on population forecasts</w:t>
+      </w:r>
     </w:p>
     <w:p>
       <w:pPr>
@@ -13365,68 +13386,111 @@
           <w:sz w:val="24"/>
           <w:szCs w:val="24"/>
         </w:rPr>
-        <w:tab/>
-        <w:t xml:space="preserve">A benefit of internally estimating ρ within an assessment model if one also obtains estimates of the associated error surrounding the estimate. The standard deviation of ρ was </w:t>
-      </w:r>
-      <w:r>
-        <w:rPr>
-          <w:rFonts w:ascii="Times New Roman" w:hAnsi="Times New Roman" w:cs="Times New Roman"/>
-          <w:sz w:val="24"/>
-          <w:szCs w:val="24"/>
-          <w:highlight w:val="yellow"/>
-        </w:rPr>
-        <w:t>…</w:t>
-      </w:r>
-    </w:p>
-    <w:p>
-      <w:pPr>
-        <w:tabs>
-          <w:tab w:val="left" w:pos="360"/>
-        </w:tabs>
-        <w:spacing w:before="240" w:after="0" w:line="240" w:lineRule="auto"/>
-        <w:jc w:val="both"/>
-        <w:rPr>
-          <w:rFonts w:ascii="Times New Roman" w:hAnsi="Times New Roman" w:cs="Times New Roman"/>
-          <w:b/>
-          <w:sz w:val="24"/>
-          <w:szCs w:val="24"/>
-        </w:rPr>
-      </w:pPr>
-      <w:r>
-        <w:rPr>
-          <w:rFonts w:ascii="Times New Roman" w:hAnsi="Times New Roman" w:cs="Times New Roman"/>
-          <w:b/>
-          <w:sz w:val="24"/>
-          <w:szCs w:val="24"/>
-        </w:rPr>
-        <w:t>3</w:t>
-      </w:r>
-      <w:r>
-        <w:rPr>
-          <w:rFonts w:ascii="Times New Roman" w:hAnsi="Times New Roman" w:cs="Times New Roman"/>
-          <w:b/>
-          <w:sz w:val="24"/>
-          <w:szCs w:val="24"/>
-        </w:rPr>
-        <w:t>.2</w:t>
-      </w:r>
-      <w:r>
-        <w:rPr>
-          <w:rFonts w:ascii="Times New Roman" w:hAnsi="Times New Roman" w:cs="Times New Roman"/>
-          <w:b/>
-          <w:sz w:val="24"/>
-          <w:szCs w:val="24"/>
-        </w:rPr>
-        <w:t xml:space="preserve"> </w:t>
-      </w:r>
-      <w:r>
-        <w:rPr>
-          <w:rFonts w:ascii="Times New Roman" w:hAnsi="Times New Roman" w:cs="Times New Roman"/>
-          <w:b/>
-          <w:sz w:val="24"/>
-          <w:szCs w:val="24"/>
-        </w:rPr>
-        <w:t xml:space="preserve"> Impact of autocorrelation on population forecasts</w:t>
+        <w:t xml:space="preserve">We next seek to determine the impact of autocorrelated recruitment on population forecasts, and whether including estimates of autocorrelation improves model performance.  To do so, we </w:t>
+      </w:r>
+      <w:r>
+        <w:rPr>
+          <w:rFonts w:ascii="Times New Roman" w:hAnsi="Times New Roman" w:cs="Times New Roman"/>
+          <w:sz w:val="24"/>
+          <w:szCs w:val="24"/>
+        </w:rPr>
+        <w:t xml:space="preserve">first illustrate the effect of autocorrelated recruitment on estimated spawning output for all years </w:t>
+      </w:r>
+      <w:r>
+        <w:rPr>
+          <w:rFonts w:ascii="Times New Roman" w:hAnsi="Times New Roman" w:cs="Times New Roman"/>
+          <w:sz w:val="24"/>
+          <w:szCs w:val="24"/>
+        </w:rPr>
+        <w:t xml:space="preserve">(years 1-100) </w:t>
+      </w:r>
+      <w:r>
+        <w:rPr>
+          <w:rFonts w:ascii="Times New Roman" w:hAnsi="Times New Roman" w:cs="Times New Roman"/>
+          <w:sz w:val="24"/>
+          <w:szCs w:val="24"/>
+        </w:rPr>
+        <w:t xml:space="preserve">for the first replicate of the simulation experiment </w:t>
+      </w:r>
+      <w:r>
+        <w:rPr>
+          <w:rFonts w:ascii="Times New Roman" w:hAnsi="Times New Roman" w:cs="Times New Roman"/>
+          <w:sz w:val="24"/>
+          <w:szCs w:val="24"/>
+        </w:rPr>
+        <w:t>(</w:t>
+      </w:r>
+      <w:r>
+        <w:rPr>
+          <w:rFonts w:ascii="Times New Roman" w:hAnsi="Times New Roman" w:cs="Times New Roman"/>
+          <w:sz w:val="24"/>
+          <w:szCs w:val="24"/>
+        </w:rPr>
+        <w:t>Fig. 5</w:t>
+      </w:r>
+      <w:r>
+        <w:rPr>
+          <w:rFonts w:ascii="Times New Roman" w:hAnsi="Times New Roman" w:cs="Times New Roman"/>
+          <w:sz w:val="24"/>
+          <w:szCs w:val="24"/>
+        </w:rPr>
+        <w:t xml:space="preserve">).  </w:t>
+      </w:r>
+      <w:r>
+        <w:rPr>
+          <w:rFonts w:ascii="Times New Roman" w:hAnsi="Times New Roman" w:cs="Times New Roman"/>
+          <w:sz w:val="24"/>
+          <w:szCs w:val="24"/>
+        </w:rPr>
+        <w:t>As expected, fixing autocorrelation at its true value results in a forecast interval that expands rapidly during the forecast period (years 81-100)</w:t>
+      </w:r>
+      <w:r>
+        <w:rPr>
+          <w:rFonts w:ascii="Times New Roman" w:hAnsi="Times New Roman" w:cs="Times New Roman"/>
+          <w:sz w:val="24"/>
+          <w:szCs w:val="24"/>
+        </w:rPr>
+        <w:t xml:space="preserve"> whenever autocorrelation is substantially different from zero</w:t>
+      </w:r>
+      <w:r>
+        <w:rPr>
+          <w:rFonts w:ascii="Times New Roman" w:hAnsi="Times New Roman" w:cs="Times New Roman"/>
+          <w:sz w:val="24"/>
+          <w:szCs w:val="24"/>
+        </w:rPr>
+        <w:t xml:space="preserve">.  </w:t>
+      </w:r>
+      <w:r>
+        <w:rPr>
+          <w:rFonts w:ascii="Times New Roman" w:hAnsi="Times New Roman" w:cs="Times New Roman"/>
+          <w:sz w:val="24"/>
+          <w:szCs w:val="24"/>
+        </w:rPr>
+        <w:t>Most noteable</w:t>
+      </w:r>
+      <w:r>
+        <w:rPr>
+          <w:rFonts w:ascii="Times New Roman" w:hAnsi="Times New Roman" w:cs="Times New Roman"/>
+          <w:sz w:val="24"/>
+          <w:szCs w:val="24"/>
+        </w:rPr>
+        <w:t>, the lower confidence bound for forecasts of spawning output declines over time when recruitment autocorrelation is 0.9, despite the forecast model correctly assuming that fishing is absent during this p</w:t>
+      </w:r>
+      <w:r>
+        <w:rPr>
+          <w:rFonts w:ascii="Times New Roman" w:hAnsi="Times New Roman" w:cs="Times New Roman"/>
+          <w:sz w:val="24"/>
+          <w:szCs w:val="24"/>
+        </w:rPr>
+        <w:t>eriod (top-right panel of Fig. 5</w:t>
+      </w:r>
+      <w:r>
+        <w:rPr>
+          <w:rFonts w:ascii="Times New Roman" w:hAnsi="Times New Roman" w:cs="Times New Roman"/>
+          <w:sz w:val="24"/>
+          <w:szCs w:val="24"/>
+        </w:rPr>
+        <w:t xml:space="preserve">).  </w:t>
       </w:r>
     </w:p>
     <w:p>
@@ -13448,95 +13512,23 @@
           <w:sz w:val="24"/>
           <w:szCs w:val="24"/>
         </w:rPr>
-        <w:t xml:space="preserve">We next seek to determine the impact of autocorrelated recruitment on population forecasts, and whether including estimates of autocorrelation improves model performance.  To do so, we </w:t>
-      </w:r>
-      <w:r>
-        <w:rPr>
-          <w:rFonts w:ascii="Times New Roman" w:hAnsi="Times New Roman" w:cs="Times New Roman"/>
-          <w:sz w:val="24"/>
-          <w:szCs w:val="24"/>
-        </w:rPr>
-        <w:t xml:space="preserve">first illustrate the effect of autocorrelated recruitment on estimated spawning output for all years </w:t>
-      </w:r>
-      <w:r>
-        <w:rPr>
-          <w:rFonts w:ascii="Times New Roman" w:hAnsi="Times New Roman" w:cs="Times New Roman"/>
-          <w:sz w:val="24"/>
-          <w:szCs w:val="24"/>
-        </w:rPr>
-        <w:t xml:space="preserve">(years 1-100) </w:t>
-      </w:r>
-      <w:r>
-        <w:rPr>
-          <w:rFonts w:ascii="Times New Roman" w:hAnsi="Times New Roman" w:cs="Times New Roman"/>
-          <w:sz w:val="24"/>
-          <w:szCs w:val="24"/>
-        </w:rPr>
-        <w:t xml:space="preserve">for the first replicate of the simulation experiment </w:t>
-      </w:r>
-      <w:r>
-        <w:rPr>
-          <w:rFonts w:ascii="Times New Roman" w:hAnsi="Times New Roman" w:cs="Times New Roman"/>
-          <w:sz w:val="24"/>
-          <w:szCs w:val="24"/>
-        </w:rPr>
-        <w:t>(</w:t>
-      </w:r>
-      <w:r>
-        <w:rPr>
-          <w:rFonts w:ascii="Times New Roman" w:hAnsi="Times New Roman" w:cs="Times New Roman"/>
-          <w:sz w:val="24"/>
-          <w:szCs w:val="24"/>
-        </w:rPr>
-        <w:fldChar w:fldCharType="begin"/>
-      </w:r>
-      <w:r>
-        <w:rPr>
-          <w:rFonts w:ascii="Times New Roman" w:hAnsi="Times New Roman" w:cs="Times New Roman"/>
-          <w:sz w:val="24"/>
-          <w:szCs w:val="24"/>
-        </w:rPr>
-        <w:instrText xml:space="preserve"> REF _Ref435512989 \h </w:instrText>
-      </w:r>
-      <w:r>
-        <w:rPr>
-          <w:rFonts w:ascii="Times New Roman" w:hAnsi="Times New Roman" w:cs="Times New Roman"/>
-          <w:sz w:val="24"/>
-          <w:szCs w:val="24"/>
-        </w:rPr>
-      </w:r>
-      <w:r>
-        <w:rPr>
-          <w:rFonts w:ascii="Times New Roman" w:hAnsi="Times New Roman" w:cs="Times New Roman"/>
-          <w:sz w:val="24"/>
-          <w:szCs w:val="24"/>
-        </w:rPr>
-        <w:fldChar w:fldCharType="separate"/>
-      </w:r>
-      <w:r>
-        <w:rPr>
-          <w:rFonts w:ascii="Times New Roman" w:hAnsi="Times New Roman" w:cs="Times New Roman"/>
-          <w:sz w:val="24"/>
-          <w:szCs w:val="24"/>
-        </w:rPr>
-        <w:t xml:space="preserve">Fig. </w:t>
-      </w:r>
-      <w:r>
-        <w:rPr>
-          <w:rFonts w:ascii="Times New Roman" w:hAnsi="Times New Roman" w:cs="Times New Roman"/>
-          <w:noProof/>
-          <w:sz w:val="24"/>
-          <w:szCs w:val="24"/>
-        </w:rPr>
-        <w:t>4</w:t>
-      </w:r>
-      <w:r>
-        <w:rPr>
-          <w:rFonts w:ascii="Times New Roman" w:hAnsi="Times New Roman" w:cs="Times New Roman"/>
-          <w:sz w:val="24"/>
-          <w:szCs w:val="24"/>
-        </w:rPr>
-        <w:fldChar w:fldCharType="end"/>
+        <w:tab/>
+      </w:r>
+      <w:r>
+        <w:rPr>
+          <w:rFonts w:ascii="Times New Roman" w:hAnsi="Times New Roman" w:cs="Times New Roman"/>
+          <w:sz w:val="24"/>
+          <w:szCs w:val="24"/>
+        </w:rPr>
+        <w:t>These patterns also hold when summarizing relative error in estimates of spawning output across all simulation replicates (</w:t>
+      </w:r>
+      <w:r>
+        <w:rPr>
+          <w:rFonts w:ascii="Times New Roman" w:hAnsi="Times New Roman" w:cs="Times New Roman"/>
+          <w:sz w:val="24"/>
+          <w:szCs w:val="24"/>
+        </w:rPr>
+        <w:t>Fig. 6</w:t>
       </w:r>
       <w:r>
         <w:rPr>
@@ -13552,148 +13544,6 @@
           <w:sz w:val="24"/>
           <w:szCs w:val="24"/>
         </w:rPr>
-        <w:t>As expected, fixing autocorrelation at its true value results in a forecast interval that expands rapidly during the forecast period (years 81-100)</w:t>
-      </w:r>
-      <w:r>
-        <w:rPr>
-          <w:rFonts w:ascii="Times New Roman" w:hAnsi="Times New Roman" w:cs="Times New Roman"/>
-          <w:sz w:val="24"/>
-          <w:szCs w:val="24"/>
-        </w:rPr>
-        <w:t xml:space="preserve"> whenever autocorrelation is substantially different from zero</w:t>
-      </w:r>
-      <w:r>
-        <w:rPr>
-          <w:rFonts w:ascii="Times New Roman" w:hAnsi="Times New Roman" w:cs="Times New Roman"/>
-          <w:sz w:val="24"/>
-          <w:szCs w:val="24"/>
-        </w:rPr>
-        <w:t xml:space="preserve">.  </w:t>
-      </w:r>
-      <w:r>
-        <w:rPr>
-          <w:rFonts w:ascii="Times New Roman" w:hAnsi="Times New Roman" w:cs="Times New Roman"/>
-          <w:sz w:val="24"/>
-          <w:szCs w:val="24"/>
-        </w:rPr>
-        <w:t>Most noteable</w:t>
-      </w:r>
-      <w:r>
-        <w:rPr>
-          <w:rFonts w:ascii="Times New Roman" w:hAnsi="Times New Roman" w:cs="Times New Roman"/>
-          <w:sz w:val="24"/>
-          <w:szCs w:val="24"/>
-        </w:rPr>
-        <w:t xml:space="preserve">, the lower confidence bound for forecasts of spawning output declines over time when recruitment autocorrelation is 0.9, despite the forecast model correctly assuming that fishing is absent during this period (top-right panel of Fig. 4).  </w:t>
-      </w:r>
-    </w:p>
-    <w:p>
-      <w:pPr>
-        <w:tabs>
-          <w:tab w:val="left" w:pos="360"/>
-        </w:tabs>
-        <w:spacing w:after="0" w:line="240" w:lineRule="auto"/>
-        <w:jc w:val="both"/>
-        <w:rPr>
-          <w:rFonts w:ascii="Times New Roman" w:hAnsi="Times New Roman" w:cs="Times New Roman"/>
-          <w:sz w:val="24"/>
-          <w:szCs w:val="24"/>
-        </w:rPr>
-      </w:pPr>
-      <w:r>
-        <w:rPr>
-          <w:rFonts w:ascii="Times New Roman" w:hAnsi="Times New Roman" w:cs="Times New Roman"/>
-          <w:sz w:val="24"/>
-          <w:szCs w:val="24"/>
-        </w:rPr>
-        <w:tab/>
-      </w:r>
-      <w:r>
-        <w:rPr>
-          <w:rFonts w:ascii="Times New Roman" w:hAnsi="Times New Roman" w:cs="Times New Roman"/>
-          <w:sz w:val="24"/>
-          <w:szCs w:val="24"/>
-        </w:rPr>
-        <w:t>These patterns also hold when summarizing relative error in estimates of spawning output across all simulation replicates (</w:t>
-      </w:r>
-      <w:r>
-        <w:rPr>
-          <w:rFonts w:ascii="Times New Roman" w:hAnsi="Times New Roman" w:cs="Times New Roman"/>
-          <w:sz w:val="24"/>
-          <w:szCs w:val="24"/>
-        </w:rPr>
-        <w:fldChar w:fldCharType="begin"/>
-      </w:r>
-      <w:r>
-        <w:rPr>
-          <w:rFonts w:ascii="Times New Roman" w:hAnsi="Times New Roman" w:cs="Times New Roman"/>
-          <w:sz w:val="24"/>
-          <w:szCs w:val="24"/>
-        </w:rPr>
-        <w:instrText xml:space="preserve"> REF _Ref435513324 \h </w:instrText>
-      </w:r>
-      <w:r>
-        <w:rPr>
-          <w:rFonts w:ascii="Times New Roman" w:hAnsi="Times New Roman" w:cs="Times New Roman"/>
-          <w:sz w:val="24"/>
-          <w:szCs w:val="24"/>
-        </w:rPr>
-      </w:r>
-      <w:r>
-        <w:rPr>
-          <w:rFonts w:ascii="Times New Roman" w:hAnsi="Times New Roman" w:cs="Times New Roman"/>
-          <w:sz w:val="24"/>
-          <w:szCs w:val="24"/>
-        </w:rPr>
-        <w:fldChar w:fldCharType="separate"/>
-      </w:r>
-      <w:r>
-        <w:rPr>
-          <w:rFonts w:ascii="Times New Roman" w:hAnsi="Times New Roman" w:cs="Times New Roman"/>
-          <w:sz w:val="24"/>
-          <w:szCs w:val="24"/>
-        </w:rPr>
-        <w:t>Fig</w:t>
-      </w:r>
-      <w:r>
-        <w:rPr>
-          <w:rFonts w:ascii="Times New Roman" w:hAnsi="Times New Roman" w:cs="Times New Roman"/>
-          <w:sz w:val="24"/>
-          <w:szCs w:val="24"/>
-        </w:rPr>
-        <w:t xml:space="preserve">. </w:t>
-      </w:r>
-      <w:r>
-        <w:rPr>
-          <w:rFonts w:ascii="Times New Roman" w:hAnsi="Times New Roman" w:cs="Times New Roman"/>
-          <w:noProof/>
-          <w:sz w:val="24"/>
-          <w:szCs w:val="24"/>
-        </w:rPr>
-        <w:t>5</w:t>
-      </w:r>
-      <w:r>
-        <w:rPr>
-          <w:rFonts w:ascii="Times New Roman" w:hAnsi="Times New Roman" w:cs="Times New Roman"/>
-          <w:sz w:val="24"/>
-          <w:szCs w:val="24"/>
-        </w:rPr>
-        <w:fldChar w:fldCharType="end"/>
-      </w:r>
-      <w:r>
-        <w:rPr>
-          <w:rFonts w:ascii="Times New Roman" w:hAnsi="Times New Roman" w:cs="Times New Roman"/>
-          <w:sz w:val="24"/>
-          <w:szCs w:val="24"/>
-        </w:rPr>
-        <w:t xml:space="preserve">).  </w:t>
-      </w:r>
-      <w:r>
-        <w:rPr>
-          <w:rFonts w:ascii="Times New Roman" w:hAnsi="Times New Roman" w:cs="Times New Roman"/>
-          <w:sz w:val="24"/>
-          <w:szCs w:val="24"/>
-        </w:rPr>
         <w:t xml:space="preserve">During the “fishing” period (years 26-80), </w:t>
       </w:r>
       <w:r>
@@ -13830,15 +13680,7 @@
           <w:sz w:val="24"/>
           <w:szCs w:val="24"/>
         </w:rPr>
-        <w:t xml:space="preserve">All estimation models have a AARE of 0.11 during the forecast period when recruitment is not autocorrelated, but </w:t>
-      </w:r>
-      <w:r>
-        <w:rPr>
-          <w:rFonts w:ascii="Times New Roman" w:hAnsi="Times New Roman" w:cs="Times New Roman"/>
-          <w:sz w:val="24"/>
-          <w:szCs w:val="24"/>
-        </w:rPr>
-        <w:t>when autocorrelation is high (</w:t>
+        <w:t>All estimation models have a AARE of 0.11 during the forecast period when recruitment is not autocorrelated, but when autocorrelation is high (</w:t>
       </w:r>
       <m:oMath>
         <m:r>
@@ -13867,15 +13709,7 @@
           <w:sz w:val="24"/>
           <w:szCs w:val="24"/>
         </w:rPr>
-        <w:t>)</w:t>
-      </w:r>
-      <w:r>
-        <w:rPr>
-          <w:rFonts w:ascii="Times New Roman" w:hAnsi="Times New Roman" w:cs="Times New Roman"/>
-          <w:sz w:val="24"/>
-          <w:szCs w:val="24"/>
-        </w:rPr>
-        <w:t xml:space="preserve"> the “true” and “external” models have lower AARE (0.17-0.18 and 0.0.20-0.21) than the “zero” estimation model (0.19 and 0.26).  </w:t>
+        <w:t xml:space="preserve">) the “true” and “external” models have lower AARE (0.17-0.18 and 0.0.20-0.21) than the “zero” estimation model (0.19 and 0.26).  </w:t>
       </w:r>
       <w:r>
         <w:rPr>
@@ -13961,7 +13795,47 @@
           <w:sz w:val="24"/>
           <w:szCs w:val="24"/>
         </w:rPr>
-        <w:t xml:space="preserve"> a 50% forecast </w:t>
+        <w:t xml:space="preserve"> a 50% forecast interval</w:t>
+      </w:r>
+      <w:r>
+        <w:rPr>
+          <w:rFonts w:ascii="Times New Roman" w:hAnsi="Times New Roman" w:cs="Times New Roman"/>
+          <w:sz w:val="24"/>
+          <w:szCs w:val="24"/>
+        </w:rPr>
+        <w:t xml:space="preserve"> (Fig. 7)</w:t>
+      </w:r>
+      <w:r>
+        <w:rPr>
+          <w:rFonts w:ascii="Times New Roman" w:hAnsi="Times New Roman" w:cs="Times New Roman"/>
+          <w:sz w:val="24"/>
+          <w:szCs w:val="24"/>
+        </w:rPr>
+        <w:t xml:space="preserve">.  </w:t>
+      </w:r>
+      <w:r>
+        <w:rPr>
+          <w:rFonts w:ascii="Times New Roman" w:hAnsi="Times New Roman" w:cs="Times New Roman"/>
+          <w:sz w:val="24"/>
+          <w:szCs w:val="24"/>
+        </w:rPr>
+        <w:t xml:space="preserve">A well-performing model will have nominal coverage probability, i.e., 50% of simulation replicates will fall within the 50% interval.  </w:t>
+      </w:r>
+      <w:r>
+        <w:rPr>
+          <w:rFonts w:ascii="Times New Roman" w:hAnsi="Times New Roman" w:cs="Times New Roman"/>
+          <w:sz w:val="24"/>
+          <w:szCs w:val="24"/>
+        </w:rPr>
+        <w:t>When autocorrelation is absent</w:t>
+      </w:r>
+      <w:r>
+        <w:rPr>
+          <w:rFonts w:ascii="Times New Roman" w:hAnsi="Times New Roman" w:cs="Times New Roman"/>
+          <w:sz w:val="24"/>
+          <w:szCs w:val="24"/>
+        </w:rPr>
+        <w:t xml:space="preserve"> (column </w:t>
       </w:r>
       <w:r>
         <w:rPr>
@@ -13970,167 +13844,15 @@
           <w:szCs w:val="24"/>
         </w:rPr>
         <w:lastRenderedPageBreak/>
-        <w:t>interval (</w:t>
-      </w:r>
-      <w:r>
-        <w:rPr>
-          <w:rFonts w:ascii="Times New Roman" w:hAnsi="Times New Roman" w:cs="Times New Roman"/>
-          <w:sz w:val="24"/>
-          <w:szCs w:val="24"/>
-        </w:rPr>
-        <w:fldChar w:fldCharType="begin"/>
-      </w:r>
-      <w:r>
-        <w:rPr>
-          <w:rFonts w:ascii="Times New Roman" w:hAnsi="Times New Roman" w:cs="Times New Roman"/>
-          <w:sz w:val="24"/>
-          <w:szCs w:val="24"/>
-        </w:rPr>
-        <w:instrText xml:space="preserve"> REF _Ref435513943 \h </w:instrText>
-      </w:r>
-      <w:r>
-        <w:rPr>
-          <w:rFonts w:ascii="Times New Roman" w:hAnsi="Times New Roman" w:cs="Times New Roman"/>
-          <w:sz w:val="24"/>
-          <w:szCs w:val="24"/>
-        </w:rPr>
-      </w:r>
-      <w:r>
-        <w:rPr>
-          <w:rFonts w:ascii="Times New Roman" w:hAnsi="Times New Roman" w:cs="Times New Roman"/>
-          <w:sz w:val="24"/>
-          <w:szCs w:val="24"/>
-        </w:rPr>
-        <w:fldChar w:fldCharType="separate"/>
-      </w:r>
-      <w:r>
-        <w:rPr>
-          <w:rFonts w:ascii="Times New Roman" w:hAnsi="Times New Roman" w:cs="Times New Roman"/>
-          <w:sz w:val="24"/>
-          <w:szCs w:val="24"/>
-        </w:rPr>
-        <w:t>Fig</w:t>
-      </w:r>
-      <w:r>
-        <w:rPr>
-          <w:rFonts w:ascii="Times New Roman" w:hAnsi="Times New Roman" w:cs="Times New Roman"/>
-          <w:sz w:val="24"/>
-          <w:szCs w:val="24"/>
-        </w:rPr>
-        <w:t xml:space="preserve">. </w:t>
-      </w:r>
-      <w:r>
-        <w:rPr>
-          <w:rFonts w:ascii="Times New Roman" w:hAnsi="Times New Roman" w:cs="Times New Roman"/>
-          <w:noProof/>
-          <w:sz w:val="24"/>
-          <w:szCs w:val="24"/>
-        </w:rPr>
-        <w:t>6</w:t>
-      </w:r>
-      <w:r>
-        <w:rPr>
-          <w:rFonts w:ascii="Times New Roman" w:hAnsi="Times New Roman" w:cs="Times New Roman"/>
-          <w:sz w:val="24"/>
-          <w:szCs w:val="24"/>
-        </w:rPr>
-        <w:fldChar w:fldCharType="end"/>
-      </w:r>
-      <w:r>
-        <w:rPr>
-          <w:rFonts w:ascii="Times New Roman" w:hAnsi="Times New Roman" w:cs="Times New Roman"/>
-          <w:sz w:val="24"/>
-          <w:szCs w:val="24"/>
-        </w:rPr>
-        <w:t xml:space="preserve">).  </w:t>
-      </w:r>
-      <w:r>
-        <w:rPr>
-          <w:rFonts w:ascii="Times New Roman" w:hAnsi="Times New Roman" w:cs="Times New Roman"/>
-          <w:sz w:val="24"/>
-          <w:szCs w:val="24"/>
-        </w:rPr>
-        <w:t xml:space="preserve">A well-performing model will have nominal coverage probability, i.e., 50% of simulation replicates will fall within the 50% interval.  </w:t>
-      </w:r>
-      <w:r>
-        <w:rPr>
-          <w:rFonts w:ascii="Times New Roman" w:hAnsi="Times New Roman" w:cs="Times New Roman"/>
-          <w:sz w:val="24"/>
-          <w:szCs w:val="24"/>
-        </w:rPr>
-        <w:t>When autocorrelation is absent</w:t>
-      </w:r>
-      <w:r>
-        <w:rPr>
-          <w:rFonts w:ascii="Times New Roman" w:hAnsi="Times New Roman" w:cs="Times New Roman"/>
-          <w:sz w:val="24"/>
-          <w:szCs w:val="24"/>
-        </w:rPr>
-        <w:t xml:space="preserve"> (column “0.00” in </w:t>
-      </w:r>
-      <w:r>
-        <w:rPr>
-          <w:rFonts w:ascii="Times New Roman" w:hAnsi="Times New Roman" w:cs="Times New Roman"/>
-          <w:sz w:val="24"/>
-          <w:szCs w:val="24"/>
-        </w:rPr>
-        <w:fldChar w:fldCharType="begin"/>
-      </w:r>
-      <w:r>
-        <w:rPr>
-          <w:rFonts w:ascii="Times New Roman" w:hAnsi="Times New Roman" w:cs="Times New Roman"/>
-          <w:sz w:val="24"/>
-          <w:szCs w:val="24"/>
-        </w:rPr>
-        <w:instrText xml:space="preserve"> REF _Ref435513943 \h </w:instrText>
-      </w:r>
-      <w:r>
-        <w:rPr>
-          <w:rFonts w:ascii="Times New Roman" w:hAnsi="Times New Roman" w:cs="Times New Roman"/>
-          <w:sz w:val="24"/>
-          <w:szCs w:val="24"/>
-        </w:rPr>
-      </w:r>
-      <w:r>
-        <w:rPr>
-          <w:rFonts w:ascii="Times New Roman" w:hAnsi="Times New Roman" w:cs="Times New Roman"/>
-          <w:sz w:val="24"/>
-          <w:szCs w:val="24"/>
-        </w:rPr>
-        <w:fldChar w:fldCharType="separate"/>
-      </w:r>
-      <w:r>
-        <w:rPr>
-          <w:rFonts w:ascii="Times New Roman" w:hAnsi="Times New Roman" w:cs="Times New Roman"/>
-          <w:sz w:val="24"/>
-          <w:szCs w:val="24"/>
-        </w:rPr>
-        <w:t>Fig</w:t>
-      </w:r>
-      <w:r>
-        <w:rPr>
-          <w:rFonts w:ascii="Times New Roman" w:hAnsi="Times New Roman" w:cs="Times New Roman"/>
-          <w:sz w:val="24"/>
-          <w:szCs w:val="24"/>
-        </w:rPr>
-        <w:t xml:space="preserve">. </w:t>
-      </w:r>
-      <w:r>
-        <w:rPr>
-          <w:rFonts w:ascii="Times New Roman" w:hAnsi="Times New Roman" w:cs="Times New Roman"/>
-          <w:noProof/>
-          <w:sz w:val="24"/>
-          <w:szCs w:val="24"/>
-        </w:rPr>
-        <w:t>6</w:t>
-      </w:r>
-      <w:r>
-        <w:rPr>
-          <w:rFonts w:ascii="Times New Roman" w:hAnsi="Times New Roman" w:cs="Times New Roman"/>
-          <w:sz w:val="24"/>
-          <w:szCs w:val="24"/>
-        </w:rPr>
-        <w:fldChar w:fldCharType="end"/>
+        <w:t xml:space="preserve">“0.00” in </w:t>
+      </w:r>
+      <w:r>
+        <w:rPr>
+          <w:rFonts w:ascii="Times New Roman" w:hAnsi="Times New Roman" w:cs="Times New Roman"/>
+          <w:sz w:val="24"/>
+          <w:szCs w:val="24"/>
+        </w:rPr>
+        <w:t>Fig. 7</w:t>
       </w:r>
       <w:r>
         <w:rPr>
@@ -14194,7 +13916,15 @@
           <w:sz w:val="24"/>
           <w:szCs w:val="24"/>
         </w:rPr>
-        <w:t>84-47</w:t>
+        <w:t>84-8</w:t>
+      </w:r>
+      <w:r>
+        <w:rPr>
+          <w:rFonts w:ascii="Times New Roman" w:hAnsi="Times New Roman" w:cs="Times New Roman"/>
+          <w:sz w:val="24"/>
+          <w:szCs w:val="24"/>
+        </w:rPr>
+        <w:t>7</w:t>
       </w:r>
       <w:r>
         <w:rPr>
@@ -14218,63 +13948,7 @@
           <w:sz w:val="24"/>
           <w:szCs w:val="24"/>
         </w:rPr>
-        <w:fldChar w:fldCharType="begin"/>
-      </w:r>
-      <w:r>
-        <w:rPr>
-          <w:rFonts w:ascii="Times New Roman" w:hAnsi="Times New Roman" w:cs="Times New Roman"/>
-          <w:sz w:val="24"/>
-          <w:szCs w:val="24"/>
-        </w:rPr>
-        <w:instrText xml:space="preserve"> REF _Ref435513943 \h </w:instrText>
-      </w:r>
-      <w:r>
-        <w:rPr>
-          <w:rFonts w:ascii="Times New Roman" w:hAnsi="Times New Roman" w:cs="Times New Roman"/>
-          <w:sz w:val="24"/>
-          <w:szCs w:val="24"/>
-        </w:rPr>
-      </w:r>
-      <w:r>
-        <w:rPr>
-          <w:rFonts w:ascii="Times New Roman" w:hAnsi="Times New Roman" w:cs="Times New Roman"/>
-          <w:sz w:val="24"/>
-          <w:szCs w:val="24"/>
-        </w:rPr>
-        <w:fldChar w:fldCharType="separate"/>
-      </w:r>
-      <w:r>
-        <w:rPr>
-          <w:rFonts w:ascii="Times New Roman" w:hAnsi="Times New Roman" w:cs="Times New Roman"/>
-          <w:sz w:val="24"/>
-          <w:szCs w:val="24"/>
-        </w:rPr>
-        <w:t>Fig</w:t>
-      </w:r>
-      <w:r>
-        <w:rPr>
-          <w:rFonts w:ascii="Times New Roman" w:hAnsi="Times New Roman" w:cs="Times New Roman"/>
-          <w:sz w:val="24"/>
-          <w:szCs w:val="24"/>
-        </w:rPr>
-        <w:t xml:space="preserve">. </w:t>
-      </w:r>
-      <w:r>
-        <w:rPr>
-          <w:rFonts w:ascii="Times New Roman" w:hAnsi="Times New Roman" w:cs="Times New Roman"/>
-          <w:noProof/>
-          <w:sz w:val="24"/>
-          <w:szCs w:val="24"/>
-        </w:rPr>
-        <w:t>6</w:t>
-      </w:r>
-      <w:r>
-        <w:rPr>
-          <w:rFonts w:ascii="Times New Roman" w:hAnsi="Times New Roman" w:cs="Times New Roman"/>
-          <w:sz w:val="24"/>
-          <w:szCs w:val="24"/>
-        </w:rPr>
-        <w:fldChar w:fldCharType="end"/>
+        <w:t>Fig. 7</w:t>
       </w:r>
       <w:r>
         <w:rPr>
@@ -14322,63 +13996,7 @@
           <w:sz w:val="24"/>
           <w:szCs w:val="24"/>
         </w:rPr>
-        <w:fldChar w:fldCharType="begin"/>
-      </w:r>
-      <w:r>
-        <w:rPr>
-          <w:rFonts w:ascii="Times New Roman" w:hAnsi="Times New Roman" w:cs="Times New Roman"/>
-          <w:sz w:val="24"/>
-          <w:szCs w:val="24"/>
-        </w:rPr>
-        <w:instrText xml:space="preserve"> REF _Ref435513943 \h </w:instrText>
-      </w:r>
-      <w:r>
-        <w:rPr>
-          <w:rFonts w:ascii="Times New Roman" w:hAnsi="Times New Roman" w:cs="Times New Roman"/>
-          <w:sz w:val="24"/>
-          <w:szCs w:val="24"/>
-        </w:rPr>
-      </w:r>
-      <w:r>
-        <w:rPr>
-          <w:rFonts w:ascii="Times New Roman" w:hAnsi="Times New Roman" w:cs="Times New Roman"/>
-          <w:sz w:val="24"/>
-          <w:szCs w:val="24"/>
-        </w:rPr>
-        <w:fldChar w:fldCharType="separate"/>
-      </w:r>
-      <w:r>
-        <w:rPr>
-          <w:rFonts w:ascii="Times New Roman" w:hAnsi="Times New Roman" w:cs="Times New Roman"/>
-          <w:sz w:val="24"/>
-          <w:szCs w:val="24"/>
-        </w:rPr>
-        <w:t>Fig</w:t>
-      </w:r>
-      <w:r>
-        <w:rPr>
-          <w:rFonts w:ascii="Times New Roman" w:hAnsi="Times New Roman" w:cs="Times New Roman"/>
-          <w:sz w:val="24"/>
-          <w:szCs w:val="24"/>
-        </w:rPr>
-        <w:t xml:space="preserve">. </w:t>
-      </w:r>
-      <w:r>
-        <w:rPr>
-          <w:rFonts w:ascii="Times New Roman" w:hAnsi="Times New Roman" w:cs="Times New Roman"/>
-          <w:noProof/>
-          <w:sz w:val="24"/>
-          <w:szCs w:val="24"/>
-        </w:rPr>
-        <w:t>6</w:t>
-      </w:r>
-      <w:r>
-        <w:rPr>
-          <w:rFonts w:ascii="Times New Roman" w:hAnsi="Times New Roman" w:cs="Times New Roman"/>
-          <w:sz w:val="24"/>
-          <w:szCs w:val="24"/>
-        </w:rPr>
-        <w:fldChar w:fldCharType="end"/>
+        <w:t>Fig. 7</w:t>
       </w:r>
       <w:r>
         <w:rPr>
@@ -15408,30 +15026,6 @@
         </w:rPr>
         <w:t xml:space="preserve">.  </w:t>
       </w:r>
-      <w:commentRangeStart w:id="210"/>
-      <w:r>
-        <w:rPr>
-          <w:rFonts w:ascii="Times New Roman" w:hAnsi="Times New Roman" w:cs="Times New Roman"/>
-          <w:sz w:val="24"/>
-          <w:szCs w:val="24"/>
-        </w:rPr>
-        <w:t xml:space="preserve">We therefore recommend that future research be conducted to estimate the average magnitude of recruitment autocorrelation using integrated assessment models.  </w:t>
-      </w:r>
-      <w:commentRangeEnd w:id="210"/>
-      <w:r>
-        <w:rPr>
-          <w:rStyle w:val="CommentReference"/>
-        </w:rPr>
-        <w:commentReference w:id="210"/>
-      </w:r>
-      <w:r>
-        <w:rPr>
-          <w:rFonts w:ascii="Times New Roman" w:hAnsi="Times New Roman" w:cs="Times New Roman"/>
-          <w:sz w:val="24"/>
-          <w:szCs w:val="24"/>
-        </w:rPr>
-        <w:t xml:space="preserve"> </w:t>
-      </w:r>
     </w:p>
     <w:p>
       <w:pPr>
@@ -15461,7 +15055,103 @@
           <w:sz w:val="24"/>
           <w:szCs w:val="24"/>
         </w:rPr>
-        <w:t xml:space="preserve">It is not </w:t>
+        <w:t xml:space="preserve">It is not necessary to accurately estimate forecast interval width </w:t>
+      </w:r>
+      <w:r>
+        <w:rPr>
+          <w:rFonts w:ascii="Times New Roman" w:hAnsi="Times New Roman" w:cs="Times New Roman"/>
+          <w:sz w:val="24"/>
+          <w:szCs w:val="24"/>
+        </w:rPr>
+        <w:t>as</w:t>
+      </w:r>
+      <w:r>
+        <w:rPr>
+          <w:rFonts w:ascii="Times New Roman" w:hAnsi="Times New Roman" w:cs="Times New Roman"/>
+          <w:sz w:val="24"/>
+          <w:szCs w:val="24"/>
+        </w:rPr>
+        <w:t xml:space="preserve"> </w:t>
+      </w:r>
+      <w:r>
+        <w:rPr>
+          <w:rFonts w:ascii="Times New Roman" w:hAnsi="Times New Roman" w:cs="Times New Roman"/>
+          <w:sz w:val="24"/>
+          <w:szCs w:val="24"/>
+        </w:rPr>
+        <w:t xml:space="preserve">if </w:t>
+      </w:r>
+      <w:r>
+        <w:rPr>
+          <w:rFonts w:ascii="Times New Roman" w:hAnsi="Times New Roman" w:cs="Times New Roman"/>
+          <w:sz w:val="24"/>
+          <w:szCs w:val="24"/>
+        </w:rPr>
+        <w:t xml:space="preserve">management only </w:t>
+      </w:r>
+      <w:r>
+        <w:rPr>
+          <w:rFonts w:ascii="Times New Roman" w:hAnsi="Times New Roman" w:cs="Times New Roman"/>
+          <w:sz w:val="24"/>
+          <w:szCs w:val="24"/>
+        </w:rPr>
+        <w:t xml:space="preserve">currently utilize </w:t>
+      </w:r>
+      <w:r>
+        <w:rPr>
+          <w:rFonts w:ascii="Times New Roman" w:hAnsi="Times New Roman" w:cs="Times New Roman"/>
+          <w:sz w:val="24"/>
+          <w:szCs w:val="24"/>
+        </w:rPr>
+        <w:t xml:space="preserve">the </w:t>
+      </w:r>
+      <w:commentRangeStart w:id="211"/>
+      <w:r>
+        <w:rPr>
+          <w:rFonts w:ascii="Times New Roman" w:hAnsi="Times New Roman" w:cs="Times New Roman"/>
+          <w:sz w:val="24"/>
+          <w:szCs w:val="24"/>
+        </w:rPr>
+        <w:t>median</w:t>
+      </w:r>
+      <w:commentRangeEnd w:id="211"/>
+      <w:r>
+        <w:rPr>
+          <w:rStyle w:val="CommentReference"/>
+        </w:rPr>
+        <w:commentReference w:id="211"/>
+      </w:r>
+      <w:r>
+        <w:rPr>
+          <w:rFonts w:ascii="Times New Roman" w:hAnsi="Times New Roman" w:cs="Times New Roman"/>
+          <w:sz w:val="24"/>
+          <w:szCs w:val="24"/>
+        </w:rPr>
+        <w:t xml:space="preserve"> of the forecast</w:t>
+      </w:r>
+      <w:r>
+        <w:rPr>
+          <w:rFonts w:ascii="Times New Roman" w:hAnsi="Times New Roman" w:cs="Times New Roman"/>
+          <w:sz w:val="24"/>
+          <w:szCs w:val="24"/>
+        </w:rPr>
+        <w:t>, but the accuracy of the median will be very important</w:t>
+      </w:r>
+      <w:r>
+        <w:rPr>
+          <w:rFonts w:ascii="Times New Roman" w:hAnsi="Times New Roman" w:cs="Times New Roman"/>
+          <w:sz w:val="24"/>
+          <w:szCs w:val="24"/>
+        </w:rPr>
+        <w:t>.  However, if fisheries managers use other quantities from the forecast (i.e., seek a management procedure that achieves a target biomass with 75% probability),</w:t>
+      </w:r>
+      <w:r>
+        <w:rPr>
+          <w:rFonts w:ascii="Times New Roman" w:hAnsi="Times New Roman" w:cs="Times New Roman"/>
+          <w:sz w:val="24"/>
+          <w:szCs w:val="24"/>
+        </w:rPr>
+        <w:t xml:space="preserve"> or have Harvest Control Rules where the </w:t>
       </w:r>
       <w:r>
         <w:rPr>
@@ -15470,103 +15160,7 @@
           <w:szCs w:val="24"/>
         </w:rPr>
         <w:lastRenderedPageBreak/>
-        <w:t xml:space="preserve">necessary to accurately estimate forecast interval width </w:t>
-      </w:r>
-      <w:r>
-        <w:rPr>
-          <w:rFonts w:ascii="Times New Roman" w:hAnsi="Times New Roman" w:cs="Times New Roman"/>
-          <w:sz w:val="24"/>
-          <w:szCs w:val="24"/>
-        </w:rPr>
-        <w:t>as</w:t>
-      </w:r>
-      <w:r>
-        <w:rPr>
-          <w:rFonts w:ascii="Times New Roman" w:hAnsi="Times New Roman" w:cs="Times New Roman"/>
-          <w:sz w:val="24"/>
-          <w:szCs w:val="24"/>
-        </w:rPr>
-        <w:t xml:space="preserve"> </w:t>
-      </w:r>
-      <w:r>
-        <w:rPr>
-          <w:rFonts w:ascii="Times New Roman" w:hAnsi="Times New Roman" w:cs="Times New Roman"/>
-          <w:sz w:val="24"/>
-          <w:szCs w:val="24"/>
-        </w:rPr>
-        <w:t xml:space="preserve">if </w:t>
-      </w:r>
-      <w:r>
-        <w:rPr>
-          <w:rFonts w:ascii="Times New Roman" w:hAnsi="Times New Roman" w:cs="Times New Roman"/>
-          <w:sz w:val="24"/>
-          <w:szCs w:val="24"/>
-        </w:rPr>
-        <w:t xml:space="preserve">management only </w:t>
-      </w:r>
-      <w:r>
-        <w:rPr>
-          <w:rFonts w:ascii="Times New Roman" w:hAnsi="Times New Roman" w:cs="Times New Roman"/>
-          <w:sz w:val="24"/>
-          <w:szCs w:val="24"/>
-        </w:rPr>
-        <w:t xml:space="preserve">currently utilize </w:t>
-      </w:r>
-      <w:r>
-        <w:rPr>
-          <w:rFonts w:ascii="Times New Roman" w:hAnsi="Times New Roman" w:cs="Times New Roman"/>
-          <w:sz w:val="24"/>
-          <w:szCs w:val="24"/>
-        </w:rPr>
-        <w:t xml:space="preserve">the </w:t>
-      </w:r>
-      <w:commentRangeStart w:id="211"/>
-      <w:r>
-        <w:rPr>
-          <w:rFonts w:ascii="Times New Roman" w:hAnsi="Times New Roman" w:cs="Times New Roman"/>
-          <w:sz w:val="24"/>
-          <w:szCs w:val="24"/>
-        </w:rPr>
-        <w:t>median</w:t>
-      </w:r>
-      <w:commentRangeEnd w:id="211"/>
-      <w:r>
-        <w:rPr>
-          <w:rStyle w:val="CommentReference"/>
-        </w:rPr>
-        <w:commentReference w:id="211"/>
-      </w:r>
-      <w:r>
-        <w:rPr>
-          <w:rFonts w:ascii="Times New Roman" w:hAnsi="Times New Roman" w:cs="Times New Roman"/>
-          <w:sz w:val="24"/>
-          <w:szCs w:val="24"/>
-        </w:rPr>
-        <w:t xml:space="preserve"> of the forecast</w:t>
-      </w:r>
-      <w:r>
-        <w:rPr>
-          <w:rFonts w:ascii="Times New Roman" w:hAnsi="Times New Roman" w:cs="Times New Roman"/>
-          <w:sz w:val="24"/>
-          <w:szCs w:val="24"/>
-        </w:rPr>
-        <w:t>, but the accuracy of the median will be very important</w:t>
-      </w:r>
-      <w:r>
-        <w:rPr>
-          <w:rFonts w:ascii="Times New Roman" w:hAnsi="Times New Roman" w:cs="Times New Roman"/>
-          <w:sz w:val="24"/>
-          <w:szCs w:val="24"/>
-        </w:rPr>
-        <w:t>.  However, if fisheries managers use other quantities from the forecast (i.e., seek a management procedure that achieves a target biomass with 75% probability),</w:t>
-      </w:r>
-      <w:r>
-        <w:rPr>
-          <w:rFonts w:ascii="Times New Roman" w:hAnsi="Times New Roman" w:cs="Times New Roman"/>
-          <w:sz w:val="24"/>
-          <w:szCs w:val="24"/>
-        </w:rPr>
-        <w:t xml:space="preserve"> or have Harvest Control Rules where the percentile for catch advice depends on the degree of depletion,</w:t>
+        <w:t>percentile for catch advice depends on the degree of depletion,</w:t>
       </w:r>
       <w:r>
         <w:rPr>
@@ -16257,9 +15851,7 @@
           <w:szCs w:val="24"/>
         </w:rPr>
       </w:pPr>
-      <w:bookmarkStart w:id="213" w:name="_GoBack"/>
-      <w:bookmarkEnd w:id="213"/>
-      <w:ins w:id="214" w:author="liz.brooks" w:date="2015-10-27T11:11:00Z">
+      <w:ins w:id="213" w:author="liz.brooks" w:date="2015-10-27T11:11:00Z">
         <w:r>
           <w:rPr>
             <w:rFonts w:ascii="Times New Roman" w:hAnsi="Times New Roman" w:cs="Times New Roman"/>
@@ -16269,7 +15861,7 @@
           <w:t xml:space="preserve">Following my comment on section 3.1 (line </w:t>
         </w:r>
       </w:ins>
-      <w:ins w:id="215" w:author="liz.brooks" w:date="2015-10-27T11:12:00Z">
+      <w:ins w:id="214" w:author="liz.brooks" w:date="2015-10-27T11:12:00Z">
         <w:r>
           <w:rPr>
             <w:rFonts w:ascii="Times New Roman" w:hAnsi="Times New Roman" w:cs="Times New Roman"/>
@@ -16279,7 +15871,7 @@
           <w:t>236), this might be a good place to summarize the detectability vs false-positive question.  I</w:t>
         </w:r>
       </w:ins>
-      <w:ins w:id="216" w:author="liz.brooks" w:date="2015-10-27T11:13:00Z">
+      <w:ins w:id="215" w:author="liz.brooks" w:date="2015-10-27T11:13:00Z">
         <w:r>
           <w:rPr>
             <w:rFonts w:ascii="Times New Roman" w:hAnsi="Times New Roman" w:cs="Times New Roman"/>
@@ -16289,7 +15881,7 @@
           <w:t xml:space="preserve">’ve used SCAAs with and without ρ terms, and I suspect readers fall into that same category.  Given that results in fishing years didn’t seem to vary across </w:t>
         </w:r>
       </w:ins>
-      <w:ins w:id="217" w:author="liz.brooks" w:date="2015-10-27T11:14:00Z">
+      <w:ins w:id="216" w:author="liz.brooks" w:date="2015-10-27T11:14:00Z">
         <w:r>
           <w:rPr>
             <w:rFonts w:ascii="Times New Roman" w:hAnsi="Times New Roman" w:cs="Times New Roman"/>
@@ -16323,23 +15915,14 @@
           <w:t xml:space="preserve"> separate forecast tool is used, it would be good to provide advice as to whether you can leave ρ</w:t>
         </w:r>
       </w:ins>
-      <w:ins w:id="218" w:author="liz.brooks" w:date="2015-10-27T11:15:00Z">
+      <w:ins w:id="217" w:author="liz.brooks" w:date="2015-10-27T11:15:00Z">
         <w:r>
           <w:rPr>
             <w:rFonts w:ascii="Times New Roman" w:hAnsi="Times New Roman" w:cs="Times New Roman"/>
             <w:sz w:val="24"/>
             <w:szCs w:val="24"/>
           </w:rPr>
-          <w:t xml:space="preserve">=0 </w:t>
-        </w:r>
-        <w:r>
-          <w:rPr>
-            <w:rFonts w:ascii="Times New Roman" w:hAnsi="Times New Roman" w:cs="Times New Roman"/>
-            <w:sz w:val="24"/>
-            <w:szCs w:val="24"/>
-          </w:rPr>
-          <w:lastRenderedPageBreak/>
-          <w:t>during the assessment model, then get a decent estimate of ρ</w:t>
+          <w:t>=0 during the assessment model, then get a decent estimate of ρ</w:t>
         </w:r>
         <w:r>
           <w:rPr>
@@ -16373,13 +15956,13 @@
         <w:ind w:left="360"/>
         <w:jc w:val="both"/>
         <w:rPr>
-          <w:ins w:id="219" w:author="liz.brooks" w:date="2015-10-27T12:15:00Z"/>
-          <w:rFonts w:ascii="Times New Roman" w:hAnsi="Times New Roman" w:cs="Times New Roman"/>
-          <w:sz w:val="24"/>
-          <w:szCs w:val="24"/>
-        </w:rPr>
-      </w:pPr>
-      <w:ins w:id="220" w:author="liz.brooks" w:date="2015-10-27T11:15:00Z">
+          <w:ins w:id="218" w:author="liz.brooks" w:date="2015-10-27T12:15:00Z"/>
+          <w:rFonts w:ascii="Times New Roman" w:hAnsi="Times New Roman" w:cs="Times New Roman"/>
+          <w:sz w:val="24"/>
+          <w:szCs w:val="24"/>
+        </w:rPr>
+      </w:pPr>
+      <w:ins w:id="219" w:author="liz.brooks" w:date="2015-10-27T11:15:00Z">
         <w:r>
           <w:rPr>
             <w:rFonts w:ascii="Times New Roman" w:hAnsi="Times New Roman" w:cs="Times New Roman"/>
@@ -16389,14 +15972,23 @@
           <w:t>The reliability of forecasts degrades for high autocorrelation, especially beyond the first 5-10 years.  Rebuilding success is supposed to occur within 10 years, if feasible given life history</w:t>
         </w:r>
       </w:ins>
-      <w:ins w:id="221" w:author="liz.brooks" w:date="2015-10-27T11:16:00Z">
+      <w:ins w:id="220" w:author="liz.brooks" w:date="2015-10-27T11:16:00Z">
         <w:r>
           <w:rPr>
             <w:rFonts w:ascii="Times New Roman" w:hAnsi="Times New Roman" w:cs="Times New Roman"/>
             <w:sz w:val="24"/>
             <w:szCs w:val="24"/>
           </w:rPr>
-          <w:t>.  This suggests that progress towards rebuilding should be evaluated, and perhaps the assessment and forecast updated, within 5 years to avoid a “balloon payment” if overestimates in biomass are allowed to accumulate for too many years.</w:t>
+          <w:t xml:space="preserve">.  </w:t>
+        </w:r>
+        <w:r>
+          <w:rPr>
+            <w:rFonts w:ascii="Times New Roman" w:hAnsi="Times New Roman" w:cs="Times New Roman"/>
+            <w:sz w:val="24"/>
+            <w:szCs w:val="24"/>
+          </w:rPr>
+          <w:lastRenderedPageBreak/>
+          <w:t>This suggests that progress towards rebuilding should be evaluated, and perhaps the assessment and forecast updated, within 5 years to avoid a “balloon payment” if overestimates in biomass are allowed to accumulate for too many years.</w:t>
         </w:r>
       </w:ins>
     </w:p>
@@ -18471,8 +18063,8 @@
           <w:szCs w:val="24"/>
         </w:rPr>
       </w:pPr>
-      <w:bookmarkStart w:id="222" w:name="_Ref423608070"/>
-      <w:bookmarkStart w:id="223" w:name="_Ref423608052"/>
+      <w:bookmarkStart w:id="221" w:name="_Ref423608070"/>
+      <w:bookmarkStart w:id="222" w:name="_Ref423608052"/>
       <w:r>
         <w:rPr>
           <w:rFonts w:ascii="Times New Roman" w:hAnsi="Times New Roman" w:cs="Times New Roman"/>
@@ -18482,15 +18074,18 @@
         <w:lastRenderedPageBreak/>
         <w:t xml:space="preserve">Table </w:t>
       </w:r>
-      <w:r>
-        <w:fldChar w:fldCharType="begin"/>
-      </w:r>
-      <w:r>
-        <w:instrText xml:space="preserve"> SEQ Table \* ARABIC  \* MERGEFORMAT </w:instrText>
-      </w:r>
-      <w:r>
-        <w:fldChar w:fldCharType="separate"/>
-      </w:r>
+      <w:fldSimple w:instr=" SEQ Table \* ARABIC  \* MERGEFORMAT ">
+        <w:r>
+          <w:rPr>
+            <w:rFonts w:ascii="Times New Roman" w:hAnsi="Times New Roman" w:cs="Times New Roman"/>
+            <w:noProof/>
+            <w:sz w:val="24"/>
+            <w:szCs w:val="24"/>
+          </w:rPr>
+          <w:t>1</w:t>
+        </w:r>
+      </w:fldSimple>
+      <w:bookmarkEnd w:id="221"/>
       <w:r>
         <w:rPr>
           <w:rFonts w:ascii="Times New Roman" w:hAnsi="Times New Roman" w:cs="Times New Roman"/>
@@ -18498,36 +18093,17 @@
           <w:sz w:val="24"/>
           <w:szCs w:val="24"/>
         </w:rPr>
-        <w:t>1</w:t>
-      </w:r>
-      <w:r>
-        <w:rPr>
-          <w:rFonts w:ascii="Times New Roman" w:hAnsi="Times New Roman" w:cs="Times New Roman"/>
-          <w:noProof/>
-          <w:sz w:val="24"/>
-          <w:szCs w:val="24"/>
-        </w:rPr>
-        <w:fldChar w:fldCharType="end"/>
+        <w:t>.</w:t>
+      </w:r>
+      <w:r>
+        <w:rPr>
+          <w:rFonts w:ascii="Times New Roman" w:hAnsi="Times New Roman" w:cs="Times New Roman"/>
+          <w:sz w:val="24"/>
+          <w:szCs w:val="24"/>
+        </w:rPr>
+        <w:t xml:space="preserve"> </w:t>
       </w:r>
       <w:bookmarkEnd w:id="222"/>
-      <w:r>
-        <w:rPr>
-          <w:rFonts w:ascii="Times New Roman" w:hAnsi="Times New Roman" w:cs="Times New Roman"/>
-          <w:noProof/>
-          <w:sz w:val="24"/>
-          <w:szCs w:val="24"/>
-        </w:rPr>
-        <w:t>.</w:t>
-      </w:r>
-      <w:r>
-        <w:rPr>
-          <w:rFonts w:ascii="Times New Roman" w:hAnsi="Times New Roman" w:cs="Times New Roman"/>
-          <w:sz w:val="24"/>
-          <w:szCs w:val="24"/>
-        </w:rPr>
-        <w:t xml:space="preserve"> </w:t>
-      </w:r>
-      <w:bookmarkEnd w:id="223"/>
       <w:r>
         <w:rPr>
           <w:rFonts w:ascii="Times New Roman" w:hAnsi="Times New Roman" w:cs="Times New Roman"/>
@@ -18943,7 +18519,7 @@
               </w:rPr>
               <w:t>or</w:t>
             </w:r>
-            <w:del w:id="224" w:author="liz.brooks" w:date="2015-10-27T11:18:00Z">
+            <w:del w:id="223" w:author="liz.brooks" w:date="2015-10-27T11:18:00Z">
               <w:r>
                 <w:rPr>
                   <w:rFonts w:ascii="Times New Roman" w:eastAsia="Times New Roman" w:hAnsi="Times New Roman" w:cs="Times New Roman"/>
@@ -19161,7 +18737,7 @@
                 <w:szCs w:val="24"/>
               </w:rPr>
             </w:pPr>
-            <w:bookmarkStart w:id="225" w:name="RANGE!A2:E13"/>
+            <w:bookmarkStart w:id="224" w:name="RANGE!A2:E13"/>
             <w:r>
               <w:rPr>
                 <w:rFonts w:ascii="Times New Roman" w:eastAsia="Times New Roman" w:hAnsi="Times New Roman" w:cs="Times New Roman"/>
@@ -19172,7 +18748,7 @@
               </w:rPr>
               <w:t>L</w:t>
             </w:r>
-            <w:bookmarkEnd w:id="225"/>
+            <w:bookmarkEnd w:id="224"/>
             <w:r>
               <w:rPr>
                 <w:rFonts w:ascii="Times New Roman" w:eastAsia="Times New Roman" w:hAnsi="Times New Roman" w:cs="Times New Roman"/>
@@ -22561,8 +22137,8 @@
           <w:szCs w:val="24"/>
         </w:rPr>
       </w:pPr>
-      <w:bookmarkStart w:id="226" w:name="_Ref433344400"/>
-      <w:bookmarkStart w:id="227" w:name="_Ref433344436"/>
+      <w:bookmarkStart w:id="225" w:name="_Ref433344400"/>
+      <w:bookmarkStart w:id="226" w:name="_Ref433344436"/>
       <w:r>
         <w:rPr>
           <w:rFonts w:ascii="Times New Roman" w:hAnsi="Times New Roman" w:cs="Times New Roman"/>
@@ -22587,83 +22163,67 @@
         </w:rPr>
         <w:t xml:space="preserve"> </w:t>
       </w:r>
-      <w:r>
-        <w:fldChar w:fldCharType="begin"/>
-      </w:r>
-      <w:r>
-        <w:instrText xml:space="preserve"> SEQ Figure \* ARABIC  \* MERGEFORMAT </w:instrText>
-      </w:r>
-      <w:r>
-        <w:fldChar w:fldCharType="separate"/>
-      </w:r>
-      <w:r>
-        <w:rPr>
-          <w:rFonts w:ascii="Times New Roman" w:hAnsi="Times New Roman" w:cs="Times New Roman"/>
-          <w:noProof/>
-          <w:sz w:val="24"/>
-          <w:szCs w:val="24"/>
-        </w:rPr>
-        <w:t>2</w:t>
-      </w:r>
-      <w:r>
-        <w:rPr>
-          <w:rFonts w:ascii="Times New Roman" w:hAnsi="Times New Roman" w:cs="Times New Roman"/>
-          <w:noProof/>
-          <w:sz w:val="24"/>
-          <w:szCs w:val="24"/>
-        </w:rPr>
-        <w:fldChar w:fldCharType="end"/>
+      <w:fldSimple w:instr=" SEQ Figure \* ARABIC  \* MERGEFORMAT ">
+        <w:r>
+          <w:rPr>
+            <w:rFonts w:ascii="Times New Roman" w:hAnsi="Times New Roman" w:cs="Times New Roman"/>
+            <w:noProof/>
+            <w:sz w:val="24"/>
+            <w:szCs w:val="24"/>
+          </w:rPr>
+          <w:t>2</w:t>
+        </w:r>
+      </w:fldSimple>
+      <w:bookmarkEnd w:id="225"/>
+      <w:r>
+        <w:rPr>
+          <w:rFonts w:ascii="Times New Roman" w:hAnsi="Times New Roman" w:cs="Times New Roman"/>
+          <w:sz w:val="24"/>
+          <w:szCs w:val="24"/>
+        </w:rPr>
+        <w:t>.</w:t>
+      </w:r>
+      <w:r>
+        <w:rPr>
+          <w:rFonts w:ascii="Times New Roman" w:hAnsi="Times New Roman" w:cs="Times New Roman"/>
+          <w:sz w:val="24"/>
+          <w:szCs w:val="24"/>
+        </w:rPr>
+        <w:t xml:space="preserve"> Summary of simulated data available to the estimation </w:t>
+      </w:r>
+      <w:r>
+        <w:rPr>
+          <w:rFonts w:ascii="Times New Roman" w:hAnsi="Times New Roman" w:cs="Times New Roman"/>
+          <w:sz w:val="24"/>
+          <w:szCs w:val="24"/>
+        </w:rPr>
+        <w:t xml:space="preserve">model during the fishing period (years </w:t>
+      </w:r>
+      <w:r>
+        <w:rPr>
+          <w:rFonts w:ascii="Times New Roman" w:hAnsi="Times New Roman" w:cs="Times New Roman"/>
+          <w:sz w:val="24"/>
+          <w:szCs w:val="24"/>
+        </w:rPr>
+        <w:t>26</w:t>
+      </w:r>
+      <w:r>
+        <w:rPr>
+          <w:rFonts w:ascii="Times New Roman" w:hAnsi="Times New Roman" w:cs="Times New Roman"/>
+          <w:sz w:val="24"/>
+          <w:szCs w:val="24"/>
+        </w:rPr>
+        <w:t>-80)</w:t>
+      </w:r>
+      <w:r>
+        <w:rPr>
+          <w:rFonts w:ascii="Times New Roman" w:hAnsi="Times New Roman" w:cs="Times New Roman"/>
+          <w:sz w:val="24"/>
+          <w:szCs w:val="24"/>
+        </w:rPr>
+        <w:t xml:space="preserve">. </w:t>
       </w:r>
       <w:bookmarkEnd w:id="226"/>
-      <w:r>
-        <w:rPr>
-          <w:rFonts w:ascii="Times New Roman" w:hAnsi="Times New Roman" w:cs="Times New Roman"/>
-          <w:sz w:val="24"/>
-          <w:szCs w:val="24"/>
-        </w:rPr>
-        <w:t>.</w:t>
-      </w:r>
-      <w:r>
-        <w:rPr>
-          <w:rFonts w:ascii="Times New Roman" w:hAnsi="Times New Roman" w:cs="Times New Roman"/>
-          <w:sz w:val="24"/>
-          <w:szCs w:val="24"/>
-        </w:rPr>
-        <w:t xml:space="preserve"> Summary of simulated data available to the estimation </w:t>
-      </w:r>
-      <w:r>
-        <w:rPr>
-          <w:rFonts w:ascii="Times New Roman" w:hAnsi="Times New Roman" w:cs="Times New Roman"/>
-          <w:sz w:val="24"/>
-          <w:szCs w:val="24"/>
-        </w:rPr>
-        <w:t xml:space="preserve">model during the fishing period (years </w:t>
-      </w:r>
-      <w:r>
-        <w:rPr>
-          <w:rFonts w:ascii="Times New Roman" w:hAnsi="Times New Roman" w:cs="Times New Roman"/>
-          <w:sz w:val="24"/>
-          <w:szCs w:val="24"/>
-        </w:rPr>
-        <w:t>26</w:t>
-      </w:r>
-      <w:r>
-        <w:rPr>
-          <w:rFonts w:ascii="Times New Roman" w:hAnsi="Times New Roman" w:cs="Times New Roman"/>
-          <w:sz w:val="24"/>
-          <w:szCs w:val="24"/>
-        </w:rPr>
-        <w:t>-80)</w:t>
-      </w:r>
-      <w:r>
-        <w:rPr>
-          <w:rFonts w:ascii="Times New Roman" w:hAnsi="Times New Roman" w:cs="Times New Roman"/>
-          <w:sz w:val="24"/>
-          <w:szCs w:val="24"/>
-        </w:rPr>
-        <w:t xml:space="preserve">. </w:t>
-      </w:r>
-      <w:bookmarkEnd w:id="227"/>
     </w:p>
     <w:p>
       <w:pPr>
@@ -22769,8 +22329,8 @@
           <w:szCs w:val="24"/>
         </w:rPr>
       </w:pPr>
-      <w:bookmarkStart w:id="228" w:name="_Ref433344308"/>
-      <w:bookmarkStart w:id="229" w:name="_Ref435512326"/>
+      <w:bookmarkStart w:id="227" w:name="_Ref433344308"/>
+      <w:bookmarkStart w:id="228" w:name="_Ref435512326"/>
       <w:r>
         <w:rPr>
           <w:rFonts w:ascii="Times New Roman" w:hAnsi="Times New Roman" w:cs="Times New Roman"/>
@@ -22779,41 +22339,328 @@
         </w:rPr>
         <w:t xml:space="preserve">Fig. </w:t>
       </w:r>
-      <w:r>
-        <w:fldChar w:fldCharType="begin"/>
-      </w:r>
-      <w:r>
-        <w:instrText xml:space="preserve"> SEQ Figure \* ARABIC  \* MERGEFORMAT  \* MERGEFORMAT </w:instrText>
-      </w:r>
-      <w:r>
-        <w:fldChar w:fldCharType="separate"/>
-      </w:r>
+      <w:fldSimple w:instr=" SEQ Figure \* ARABIC  \* MERGEFORMAT  \* MERGEFORMAT ">
+        <w:r>
+          <w:rPr>
+            <w:rFonts w:ascii="Times New Roman" w:hAnsi="Times New Roman" w:cs="Times New Roman"/>
+            <w:noProof/>
+            <w:sz w:val="24"/>
+            <w:szCs w:val="24"/>
+          </w:rPr>
+          <w:t>3</w:t>
+        </w:r>
+      </w:fldSimple>
+      <w:bookmarkEnd w:id="227"/>
+      <w:r>
+        <w:rPr>
+          <w:rFonts w:ascii="Times New Roman" w:hAnsi="Times New Roman" w:cs="Times New Roman"/>
+          <w:sz w:val="24"/>
+          <w:szCs w:val="24"/>
+        </w:rPr>
+        <w:t>. E</w:t>
+      </w:r>
+      <w:r>
+        <w:rPr>
+          <w:rFonts w:ascii="Times New Roman" w:hAnsi="Times New Roman" w:cs="Times New Roman"/>
+          <w:sz w:val="24"/>
+          <w:szCs w:val="24"/>
+        </w:rPr>
+        <w:t xml:space="preserve">stimates of </w:t>
+      </w:r>
+      <w:r>
+        <w:rPr>
+          <w:rFonts w:ascii="Times New Roman" w:hAnsi="Times New Roman" w:cs="Times New Roman"/>
+          <w:sz w:val="24"/>
+          <w:szCs w:val="24"/>
+        </w:rPr>
+        <w:t>recruitment autocorrelation (</w:t>
+      </w:r>
+      <w:r>
+        <w:rPr>
+          <w:rFonts w:ascii="Times New Roman" w:hAnsi="Times New Roman" w:cs="Times New Roman"/>
+          <w:i/>
+          <w:sz w:val="24"/>
+          <w:szCs w:val="24"/>
+        </w:rPr>
+        <w:sym w:font="Symbol" w:char="F072"/>
+      </w:r>
+      <w:r>
+        <w:rPr>
+          <w:rFonts w:ascii="Times New Roman" w:hAnsi="Times New Roman" w:cs="Times New Roman"/>
+          <w:sz w:val="24"/>
+          <w:szCs w:val="24"/>
+        </w:rPr>
+        <w:t xml:space="preserve">) from two estimation </w:t>
+      </w:r>
+      <w:r>
+        <w:rPr>
+          <w:rFonts w:ascii="Times New Roman" w:hAnsi="Times New Roman" w:cs="Times New Roman"/>
+          <w:sz w:val="24"/>
+          <w:szCs w:val="24"/>
+        </w:rPr>
+        <w:t>models</w:t>
+      </w:r>
+      <w:r>
+        <w:rPr>
+          <w:rFonts w:ascii="Times New Roman" w:hAnsi="Times New Roman" w:cs="Times New Roman"/>
+          <w:sz w:val="24"/>
+          <w:szCs w:val="24"/>
+        </w:rPr>
+        <w:t xml:space="preserve">: (i) </w:t>
+      </w:r>
+      <w:r>
+        <w:rPr>
+          <w:rFonts w:ascii="Times New Roman" w:hAnsi="Times New Roman" w:cs="Times New Roman"/>
+          <w:sz w:val="24"/>
+          <w:szCs w:val="24"/>
+        </w:rPr>
+        <w:t xml:space="preserve">calculated as the sample autocorrelation of recruitment deviations estimated in Stock Synthesis </w:t>
+      </w:r>
+      <w:r>
+        <w:rPr>
+          <w:rFonts w:ascii="Times New Roman" w:hAnsi="Times New Roman" w:cs="Times New Roman"/>
+          <w:sz w:val="24"/>
+          <w:szCs w:val="24"/>
+        </w:rPr>
+        <w:t>(</w:t>
+      </w:r>
+      <w:r>
+        <w:rPr>
+          <w:rFonts w:ascii="Times New Roman" w:hAnsi="Times New Roman" w:cs="Times New Roman"/>
+          <w:sz w:val="24"/>
+          <w:szCs w:val="24"/>
+        </w:rPr>
+        <w:t>“</w:t>
+      </w:r>
+      <w:r>
+        <w:rPr>
+          <w:rFonts w:ascii="Times New Roman" w:hAnsi="Times New Roman" w:cs="Times New Roman"/>
+          <w:sz w:val="24"/>
+          <w:szCs w:val="24"/>
+        </w:rPr>
+        <w:t>external</w:t>
+      </w:r>
+      <w:r>
+        <w:rPr>
+          <w:rFonts w:ascii="Times New Roman" w:hAnsi="Times New Roman" w:cs="Times New Roman"/>
+          <w:sz w:val="24"/>
+          <w:szCs w:val="24"/>
+        </w:rPr>
+        <w:t>”</w:t>
+      </w:r>
+      <w:r>
+        <w:rPr>
+          <w:rFonts w:ascii="Times New Roman" w:hAnsi="Times New Roman" w:cs="Times New Roman"/>
+          <w:sz w:val="24"/>
+          <w:szCs w:val="24"/>
+        </w:rPr>
+        <w:t xml:space="preserve">; top row) and (ii) </w:t>
+      </w:r>
+      <w:r>
+        <w:rPr>
+          <w:rFonts w:ascii="Times New Roman" w:hAnsi="Times New Roman" w:cs="Times New Roman"/>
+          <w:sz w:val="24"/>
+          <w:szCs w:val="24"/>
+        </w:rPr>
+        <w:t xml:space="preserve">estimated as a fixed effect </w:t>
+      </w:r>
+      <w:r>
+        <w:rPr>
+          <w:rFonts w:ascii="Times New Roman" w:hAnsi="Times New Roman" w:cs="Times New Roman"/>
+          <w:sz w:val="24"/>
+          <w:szCs w:val="24"/>
+        </w:rPr>
+        <w:t>within Stock Synthesis</w:t>
+      </w:r>
+      <w:r>
+        <w:rPr>
+          <w:rFonts w:ascii="Times New Roman" w:hAnsi="Times New Roman" w:cs="Times New Roman"/>
+          <w:sz w:val="24"/>
+          <w:szCs w:val="24"/>
+        </w:rPr>
+        <w:t xml:space="preserve"> simultaneously with other parameter estimation</w:t>
+      </w:r>
+      <w:r>
+        <w:rPr>
+          <w:rFonts w:ascii="Times New Roman" w:hAnsi="Times New Roman" w:cs="Times New Roman"/>
+          <w:sz w:val="24"/>
+          <w:szCs w:val="24"/>
+        </w:rPr>
+        <w:t xml:space="preserve"> (</w:t>
+      </w:r>
+      <w:r>
+        <w:rPr>
+          <w:rFonts w:ascii="Times New Roman" w:hAnsi="Times New Roman" w:cs="Times New Roman"/>
+          <w:sz w:val="24"/>
+          <w:szCs w:val="24"/>
+        </w:rPr>
+        <w:t>“</w:t>
+      </w:r>
+      <w:r>
+        <w:rPr>
+          <w:rFonts w:ascii="Times New Roman" w:hAnsi="Times New Roman" w:cs="Times New Roman"/>
+          <w:sz w:val="24"/>
+          <w:szCs w:val="24"/>
+        </w:rPr>
+        <w:t>internal</w:t>
+      </w:r>
+      <w:r>
+        <w:rPr>
+          <w:rFonts w:ascii="Times New Roman" w:hAnsi="Times New Roman" w:cs="Times New Roman"/>
+          <w:sz w:val="24"/>
+          <w:szCs w:val="24"/>
+        </w:rPr>
+        <w:t>”</w:t>
+      </w:r>
+      <w:r>
+        <w:rPr>
+          <w:rFonts w:ascii="Times New Roman" w:hAnsi="Times New Roman" w:cs="Times New Roman"/>
+          <w:sz w:val="24"/>
+          <w:szCs w:val="24"/>
+        </w:rPr>
+        <w:t xml:space="preserve">; bottom row), for six levels of </w:t>
+      </w:r>
+      <w:r>
+        <w:rPr>
+          <w:rFonts w:ascii="Times New Roman" w:hAnsi="Times New Roman" w:cs="Times New Roman"/>
+          <w:sz w:val="24"/>
+          <w:szCs w:val="24"/>
+        </w:rPr>
+        <w:t xml:space="preserve">recruitment </w:t>
+      </w:r>
+      <w:r>
+        <w:rPr>
+          <w:rFonts w:ascii="Times New Roman" w:hAnsi="Times New Roman" w:cs="Times New Roman"/>
+          <w:sz w:val="24"/>
+          <w:szCs w:val="24"/>
+        </w:rPr>
+        <w:t xml:space="preserve">autocorrelation (columns). The dashed red line </w:t>
+      </w:r>
+      <w:r>
+        <w:rPr>
+          <w:rFonts w:ascii="Times New Roman" w:hAnsi="Times New Roman" w:cs="Times New Roman"/>
+          <w:sz w:val="24"/>
+          <w:szCs w:val="24"/>
+        </w:rPr>
+        <w:t>illustrates the true level of autocorrelation, while the black shaded area is a histogram representing the simulation distribution for each scenario and estimation model</w:t>
+      </w:r>
+      <w:r>
+        <w:rPr>
+          <w:rFonts w:ascii="Times New Roman" w:hAnsi="Times New Roman" w:cs="Times New Roman"/>
+          <w:sz w:val="24"/>
+          <w:szCs w:val="24"/>
+        </w:rPr>
+        <w:t xml:space="preserve">. </w:t>
+      </w:r>
+      <w:bookmarkEnd w:id="228"/>
+    </w:p>
+    <w:p>
+      <w:pPr>
+        <w:rPr>
+          <w:rFonts w:ascii="Times New Roman" w:hAnsi="Times New Roman" w:cs="Times New Roman"/>
+          <w:sz w:val="24"/>
+          <w:szCs w:val="24"/>
+        </w:rPr>
+      </w:pPr>
+      <w:r>
+        <w:rPr>
+          <w:rFonts w:ascii="Times New Roman" w:hAnsi="Times New Roman" w:cs="Times New Roman"/>
+          <w:sz w:val="24"/>
+          <w:szCs w:val="24"/>
+        </w:rPr>
+        <w:br w:type="page"/>
+      </w:r>
+    </w:p>
+    <w:p>
+      <w:pPr>
+        <w:rPr>
+          <w:rFonts w:ascii="Times New Roman" w:hAnsi="Times New Roman" w:cs="Times New Roman"/>
+          <w:sz w:val="24"/>
+          <w:szCs w:val="24"/>
+        </w:rPr>
+      </w:pPr>
+    </w:p>
+    <w:p>
+      <w:pPr>
+        <w:rPr>
+          <w:rFonts w:ascii="Times New Roman" w:hAnsi="Times New Roman" w:cs="Times New Roman"/>
+          <w:sz w:val="24"/>
+          <w:szCs w:val="24"/>
+        </w:rPr>
+      </w:pPr>
       <w:r>
         <w:rPr>
           <w:rFonts w:ascii="Times New Roman" w:hAnsi="Times New Roman" w:cs="Times New Roman"/>
           <w:noProof/>
           <w:sz w:val="24"/>
           <w:szCs w:val="24"/>
-        </w:rPr>
-        <w:t>3</w:t>
-      </w:r>
-      <w:r>
-        <w:rPr>
-          <w:rFonts w:ascii="Times New Roman" w:hAnsi="Times New Roman" w:cs="Times New Roman"/>
-          <w:noProof/>
-          <w:sz w:val="24"/>
-          <w:szCs w:val="24"/>
-        </w:rPr>
-        <w:fldChar w:fldCharType="end"/>
-      </w:r>
-      <w:bookmarkEnd w:id="228"/>
-      <w:r>
-        <w:rPr>
-          <w:rFonts w:ascii="Times New Roman" w:hAnsi="Times New Roman" w:cs="Times New Roman"/>
-          <w:sz w:val="24"/>
-          <w:szCs w:val="24"/>
-        </w:rPr>
-        <w:t>. E</w:t>
+          <w:lang w:val="en-GB" w:eastAsia="en-GB"/>
+        </w:rPr>
+        <w:drawing>
+          <wp:inline distT="0" distB="0" distL="0" distR="0" wp14:anchorId="4F9E6565" wp14:editId="26C7AD8E">
+            <wp:extent cx="7315200" cy="3204210"/>
+            <wp:effectExtent l="0" t="0" r="0" b="0"/>
+            <wp:docPr id="3" name="Picture 3" descr="C:\Users\James.Thorson\Desktop\Project_git\AR-perf-testing\figures\estimatedAR_ts_zeroext.png"/>
+            <wp:cNvGraphicFramePr>
+              <a:graphicFrameLocks xmlns:a="http://schemas.openxmlformats.org/drawingml/2006/main" noChangeAspect="1"/>
+            </wp:cNvGraphicFramePr>
+            <a:graphic xmlns:a="http://schemas.openxmlformats.org/drawingml/2006/main">
+              <a:graphicData uri="http://schemas.openxmlformats.org/drawingml/2006/picture">
+                <pic:pic xmlns:pic="http://schemas.openxmlformats.org/drawingml/2006/picture">
+                  <pic:nvPicPr>
+                    <pic:cNvPr id="0" name="Picture 1" descr="C:\Users\James.Thorson\Desktop\Project_git\AR-perf-testing\figures\estimatedAR_ts_zeroext.png"/>
+                    <pic:cNvPicPr>
+                      <a:picLocks noChangeAspect="1" noChangeArrowheads="1"/>
+                    </pic:cNvPicPr>
+                  </pic:nvPicPr>
+                  <pic:blipFill>
+                    <a:blip r:embed="rId11" cstate="print">
+                      <a:extLst>
+                        <a:ext uri="{28A0092B-C50C-407E-A947-70E740481C1C}">
+                          <a14:useLocalDpi xmlns:a14="http://schemas.microsoft.com/office/drawing/2010/main" val="0"/>
+                        </a:ext>
+                      </a:extLst>
+                    </a:blip>
+                    <a:srcRect/>
+                    <a:stretch>
+                      <a:fillRect/>
+                    </a:stretch>
+                  </pic:blipFill>
+                  <pic:spPr bwMode="auto">
+                    <a:xfrm>
+                      <a:off x="0" y="0"/>
+                      <a:ext cx="7315200" cy="3204210"/>
+                    </a:xfrm>
+                    <a:prstGeom prst="rect">
+                      <a:avLst/>
+                    </a:prstGeom>
+                    <a:noFill/>
+                    <a:ln>
+                      <a:noFill/>
+                    </a:ln>
+                  </pic:spPr>
+                </pic:pic>
+              </a:graphicData>
+            </a:graphic>
+          </wp:inline>
+        </w:drawing>
+      </w:r>
+    </w:p>
+    <w:p>
+      <w:pPr>
+        <w:rPr>
+          <w:rFonts w:ascii="Times New Roman" w:hAnsi="Times New Roman" w:cs="Times New Roman"/>
+          <w:sz w:val="24"/>
+          <w:szCs w:val="24"/>
+        </w:rPr>
+      </w:pPr>
+      <w:r>
+        <w:rPr>
+          <w:rFonts w:ascii="Times New Roman" w:hAnsi="Times New Roman" w:cs="Times New Roman"/>
+          <w:sz w:val="24"/>
+          <w:szCs w:val="24"/>
+        </w:rPr>
+        <w:t>Fig. 4 -- E</w:t>
       </w:r>
       <w:r>
         <w:rPr>
@@ -22846,169 +22693,22 @@
           <w:sz w:val="24"/>
           <w:szCs w:val="24"/>
         </w:rPr>
-        <w:t xml:space="preserve">) from two estimation </w:t>
-      </w:r>
-      <w:r>
-        <w:rPr>
-          <w:rFonts w:ascii="Times New Roman" w:hAnsi="Times New Roman" w:cs="Times New Roman"/>
-          <w:sz w:val="24"/>
-          <w:szCs w:val="24"/>
-        </w:rPr>
-        <w:t>models</w:t>
-      </w:r>
-      <w:r>
-        <w:rPr>
-          <w:rFonts w:ascii="Times New Roman" w:hAnsi="Times New Roman" w:cs="Times New Roman"/>
-          <w:sz w:val="24"/>
-          <w:szCs w:val="24"/>
-        </w:rPr>
-        <w:t xml:space="preserve">: (i) </w:t>
-      </w:r>
-      <w:r>
-        <w:rPr>
-          <w:rFonts w:ascii="Times New Roman" w:hAnsi="Times New Roman" w:cs="Times New Roman"/>
-          <w:sz w:val="24"/>
-          <w:szCs w:val="24"/>
-        </w:rPr>
-        <w:t xml:space="preserve">calculated as the sample autocorrelation of recruitment deviations estimated in Stock Synthesis </w:t>
-      </w:r>
-      <w:r>
-        <w:rPr>
-          <w:rFonts w:ascii="Times New Roman" w:hAnsi="Times New Roman" w:cs="Times New Roman"/>
-          <w:sz w:val="24"/>
-          <w:szCs w:val="24"/>
-        </w:rPr>
-        <w:t>(</w:t>
-      </w:r>
-      <w:r>
-        <w:rPr>
-          <w:rFonts w:ascii="Times New Roman" w:hAnsi="Times New Roman" w:cs="Times New Roman"/>
-          <w:sz w:val="24"/>
-          <w:szCs w:val="24"/>
-        </w:rPr>
-        <w:t>“</w:t>
-      </w:r>
-      <w:r>
-        <w:rPr>
-          <w:rFonts w:ascii="Times New Roman" w:hAnsi="Times New Roman" w:cs="Times New Roman"/>
-          <w:sz w:val="24"/>
-          <w:szCs w:val="24"/>
-        </w:rPr>
-        <w:t>external</w:t>
-      </w:r>
-      <w:r>
-        <w:rPr>
-          <w:rFonts w:ascii="Times New Roman" w:hAnsi="Times New Roman" w:cs="Times New Roman"/>
-          <w:sz w:val="24"/>
-          <w:szCs w:val="24"/>
-        </w:rPr>
-        <w:t>”</w:t>
-      </w:r>
-      <w:r>
-        <w:rPr>
-          <w:rFonts w:ascii="Times New Roman" w:hAnsi="Times New Roman" w:cs="Times New Roman"/>
-          <w:sz w:val="24"/>
-          <w:szCs w:val="24"/>
-        </w:rPr>
-        <w:t xml:space="preserve">; top row) and (ii) </w:t>
-      </w:r>
-      <w:r>
-        <w:rPr>
-          <w:rFonts w:ascii="Times New Roman" w:hAnsi="Times New Roman" w:cs="Times New Roman"/>
-          <w:sz w:val="24"/>
-          <w:szCs w:val="24"/>
-        </w:rPr>
-        <w:t xml:space="preserve">estimated as a fixed effect </w:t>
-      </w:r>
-      <w:r>
-        <w:rPr>
-          <w:rFonts w:ascii="Times New Roman" w:hAnsi="Times New Roman" w:cs="Times New Roman"/>
-          <w:sz w:val="24"/>
-          <w:szCs w:val="24"/>
-        </w:rPr>
-        <w:t>within Stock Synthesis</w:t>
-      </w:r>
-      <w:r>
-        <w:rPr>
-          <w:rFonts w:ascii="Times New Roman" w:hAnsi="Times New Roman" w:cs="Times New Roman"/>
-          <w:sz w:val="24"/>
-          <w:szCs w:val="24"/>
-        </w:rPr>
-        <w:t xml:space="preserve"> simultaneously with other parameter estimation</w:t>
-      </w:r>
-      <w:r>
-        <w:rPr>
-          <w:rFonts w:ascii="Times New Roman" w:hAnsi="Times New Roman" w:cs="Times New Roman"/>
-          <w:sz w:val="24"/>
-          <w:szCs w:val="24"/>
-        </w:rPr>
-        <w:t xml:space="preserve"> (</w:t>
-      </w:r>
-      <w:r>
-        <w:rPr>
-          <w:rFonts w:ascii="Times New Roman" w:hAnsi="Times New Roman" w:cs="Times New Roman"/>
-          <w:sz w:val="24"/>
-          <w:szCs w:val="24"/>
-        </w:rPr>
-        <w:t>“</w:t>
-      </w:r>
-      <w:r>
-        <w:rPr>
-          <w:rFonts w:ascii="Times New Roman" w:hAnsi="Times New Roman" w:cs="Times New Roman"/>
-          <w:sz w:val="24"/>
-          <w:szCs w:val="24"/>
-        </w:rPr>
-        <w:t>internal</w:t>
-      </w:r>
-      <w:r>
-        <w:rPr>
-          <w:rFonts w:ascii="Times New Roman" w:hAnsi="Times New Roman" w:cs="Times New Roman"/>
-          <w:sz w:val="24"/>
-          <w:szCs w:val="24"/>
-        </w:rPr>
-        <w:t>”</w:t>
-      </w:r>
-      <w:r>
-        <w:rPr>
-          <w:rFonts w:ascii="Times New Roman" w:hAnsi="Times New Roman" w:cs="Times New Roman"/>
-          <w:sz w:val="24"/>
-          <w:szCs w:val="24"/>
-        </w:rPr>
-        <w:t xml:space="preserve">; bottom row), for six levels of </w:t>
-      </w:r>
-      <w:r>
-        <w:rPr>
-          <w:rFonts w:ascii="Times New Roman" w:hAnsi="Times New Roman" w:cs="Times New Roman"/>
-          <w:sz w:val="24"/>
-          <w:szCs w:val="24"/>
-        </w:rPr>
-        <w:t xml:space="preserve">recruitment </w:t>
-      </w:r>
-      <w:r>
-        <w:rPr>
-          <w:rFonts w:ascii="Times New Roman" w:hAnsi="Times New Roman" w:cs="Times New Roman"/>
-          <w:sz w:val="24"/>
-          <w:szCs w:val="24"/>
-        </w:rPr>
-        <w:t xml:space="preserve">autocorrelation (columns). The dashed red line </w:t>
-      </w:r>
-      <w:r>
-        <w:rPr>
-          <w:rFonts w:ascii="Times New Roman" w:hAnsi="Times New Roman" w:cs="Times New Roman"/>
-          <w:sz w:val="24"/>
-          <w:szCs w:val="24"/>
-        </w:rPr>
-        <w:t>illustrates the true level of autocorrelation, while the black shaded area is a histogram representing the simulation distribution for each scenario and estimation model</w:t>
-      </w:r>
-      <w:r>
-        <w:rPr>
-          <w:rFonts w:ascii="Times New Roman" w:hAnsi="Times New Roman" w:cs="Times New Roman"/>
-          <w:sz w:val="24"/>
-          <w:szCs w:val="24"/>
-        </w:rPr>
-        <w:t xml:space="preserve">. </w:t>
-      </w:r>
-      <w:bookmarkEnd w:id="229"/>
+        <w:t xml:space="preserve">) from the “internal” estimation scenario, where it is calculated as the sample autocorrelation of recruitment deviations estimated in Stock Synthesis, for six levels of recruitment autocorrelation (columns) and three different starting years for fishery length and age-composition samples. The dashed red line illustrates the true level of autocorrelation, while the black shaded area is a histogram representing the simulation distribution for each scenario and estimation model. </w:t>
+      </w:r>
+    </w:p>
+    <w:p>
+      <w:pPr>
+        <w:tabs>
+          <w:tab w:val="left" w:pos="360"/>
+        </w:tabs>
+        <w:spacing w:after="0" w:line="240" w:lineRule="auto"/>
+        <w:jc w:val="both"/>
+        <w:rPr>
+          <w:rFonts w:ascii="Times New Roman" w:hAnsi="Times New Roman" w:cs="Times New Roman"/>
+          <w:sz w:val="24"/>
+          <w:szCs w:val="24"/>
+        </w:rPr>
+      </w:pPr>
     </w:p>
     <w:p>
       <w:pPr>
@@ -23053,7 +22753,7 @@
         <w:lastRenderedPageBreak/>
         <w:t xml:space="preserve"> </w:t>
       </w:r>
-      <w:ins w:id="230" w:author="liz.brooks" w:date="2015-10-28T10:52:00Z">
+      <w:ins w:id="229" w:author="liz.brooks" w:date="2015-10-28T10:52:00Z">
         <w:r>
           <w:rPr>
             <w:rFonts w:ascii="Times New Roman" w:hAnsi="Times New Roman" w:cs="Times New Roman"/>
@@ -23080,7 +22780,7 @@
                       </pic:cNvPicPr>
                     </pic:nvPicPr>
                     <pic:blipFill>
-                      <a:blip r:embed="rId11" cstate="print">
+                      <a:blip r:embed="rId12" cstate="print">
                         <a:extLst>
                           <a:ext uri="{28A0092B-C50C-407E-A947-70E740481C1C}">
                             <a14:useLocalDpi xmlns:a14="http://schemas.microsoft.com/office/drawing/2010/main" val="0"/>
@@ -23133,8 +22833,8 @@
           <w:docGrid w:linePitch="360"/>
         </w:sectPr>
       </w:pPr>
-      <w:bookmarkStart w:id="231" w:name="_Ref433344286"/>
-      <w:bookmarkStart w:id="232" w:name="_Ref435512989"/>
+      <w:bookmarkStart w:id="230" w:name="_Ref433344286"/>
+      <w:bookmarkStart w:id="231" w:name="_Ref435512989"/>
       <w:r>
         <w:rPr>
           <w:rFonts w:ascii="Times New Roman" w:hAnsi="Times New Roman" w:cs="Times New Roman"/>
@@ -23152,6 +22852,7 @@
         </w:rPr>
         <w:t>.</w:t>
       </w:r>
+      <w:bookmarkEnd w:id="230"/>
       <w:bookmarkEnd w:id="231"/>
       <w:r>
         <w:rPr>
@@ -23159,50 +22860,8 @@
           <w:sz w:val="24"/>
           <w:szCs w:val="24"/>
         </w:rPr>
-        <w:t xml:space="preserve"> </w:t>
-      </w:r>
-      <w:r>
-        <w:rPr>
-          <w:rFonts w:ascii="Times New Roman" w:hAnsi="Times New Roman" w:cs="Times New Roman"/>
-          <w:sz w:val="24"/>
-          <w:szCs w:val="24"/>
-        </w:rPr>
-        <w:fldChar w:fldCharType="begin"/>
-      </w:r>
-      <w:r>
-        <w:rPr>
-          <w:rFonts w:ascii="Times New Roman" w:hAnsi="Times New Roman" w:cs="Times New Roman"/>
-          <w:sz w:val="24"/>
-          <w:szCs w:val="24"/>
-        </w:rPr>
-        <w:instrText xml:space="preserve"> SEQ Figure \* MERGEFORMAT </w:instrText>
-      </w:r>
-      <w:r>
-        <w:rPr>
-          <w:rFonts w:ascii="Times New Roman" w:hAnsi="Times New Roman" w:cs="Times New Roman"/>
-          <w:sz w:val="24"/>
-          <w:szCs w:val="24"/>
-        </w:rPr>
-        <w:fldChar w:fldCharType="separate"/>
-      </w:r>
-      <w:r>
-        <w:rPr>
-          <w:rFonts w:ascii="Times New Roman" w:hAnsi="Times New Roman" w:cs="Times New Roman"/>
-          <w:noProof/>
-          <w:sz w:val="24"/>
-          <w:szCs w:val="24"/>
-        </w:rPr>
-        <w:t>4</w:t>
-      </w:r>
-      <w:r>
-        <w:rPr>
-          <w:rFonts w:ascii="Times New Roman" w:hAnsi="Times New Roman" w:cs="Times New Roman"/>
-          <w:sz w:val="24"/>
-          <w:szCs w:val="24"/>
-        </w:rPr>
-        <w:fldChar w:fldCharType="end"/>
-      </w:r>
-      <w:bookmarkEnd w:id="232"/>
+        <w:t xml:space="preserve"> 5</w:t>
+      </w:r>
       <w:r>
         <w:rPr>
           <w:rFonts w:ascii="Times New Roman" w:hAnsi="Times New Roman" w:cs="Times New Roman"/>
@@ -23444,298 +23103,6 @@
                 <pic:pic xmlns:pic="http://schemas.openxmlformats.org/drawingml/2006/picture">
                   <pic:nvPicPr>
                     <pic:cNvPr id="0" name="Picture 2" descr="C:\Users\James.Thorson\Desktop\Project_git\AR-perf-testing\figures\tsSSB.png"/>
-                    <pic:cNvPicPr>
-                      <a:picLocks noChangeAspect="1" noChangeArrowheads="1"/>
-                    </pic:cNvPicPr>
-                  </pic:nvPicPr>
-                  <pic:blipFill>
-                    <a:blip r:embed="rId12" cstate="print">
-                      <a:extLst>
-                        <a:ext uri="{28A0092B-C50C-407E-A947-70E740481C1C}">
-                          <a14:useLocalDpi xmlns:a14="http://schemas.microsoft.com/office/drawing/2010/main" val="0"/>
-                        </a:ext>
-                      </a:extLst>
-                    </a:blip>
-                    <a:srcRect/>
-                    <a:stretch>
-                      <a:fillRect/>
-                    </a:stretch>
-                  </pic:blipFill>
-                  <pic:spPr bwMode="auto">
-                    <a:xfrm>
-                      <a:off x="0" y="0"/>
-                      <a:ext cx="8229600" cy="5486400"/>
-                    </a:xfrm>
-                    <a:prstGeom prst="rect">
-                      <a:avLst/>
-                    </a:prstGeom>
-                    <a:noFill/>
-                    <a:ln>
-                      <a:noFill/>
-                    </a:ln>
-                  </pic:spPr>
-                </pic:pic>
-              </a:graphicData>
-            </a:graphic>
-          </wp:inline>
-        </w:drawing>
-      </w:r>
-    </w:p>
-    <w:p>
-      <w:pPr>
-        <w:tabs>
-          <w:tab w:val="left" w:pos="360"/>
-        </w:tabs>
-        <w:spacing w:after="0" w:line="240" w:lineRule="auto"/>
-        <w:jc w:val="both"/>
-        <w:rPr>
-          <w:del w:id="233" w:author="liz.brooks" w:date="2015-10-28T10:52:00Z"/>
-          <w:rFonts w:ascii="Times New Roman" w:hAnsi="Times New Roman" w:cs="Times New Roman"/>
-          <w:sz w:val="24"/>
-          <w:szCs w:val="24"/>
-        </w:rPr>
-        <w:sectPr>
-          <w:pgSz w:w="15840" w:h="12240" w:orient="landscape"/>
-          <w:pgMar w:top="1440" w:right="1440" w:bottom="1440" w:left="1440" w:header="720" w:footer="720" w:gutter="0"/>
-          <w:lnNumType w:countBy="1" w:restart="continuous"/>
-          <w:cols w:space="720"/>
-          <w:docGrid w:linePitch="360"/>
-        </w:sectPr>
-      </w:pPr>
-      <w:bookmarkStart w:id="234" w:name="_Ref433353029"/>
-      <w:bookmarkStart w:id="235" w:name="_Ref435513324"/>
-      <w:r>
-        <w:rPr>
-          <w:rFonts w:ascii="Times New Roman" w:hAnsi="Times New Roman" w:cs="Times New Roman"/>
-          <w:sz w:val="24"/>
-          <w:szCs w:val="24"/>
-        </w:rPr>
-        <w:lastRenderedPageBreak/>
-        <w:t>Fig</w:t>
-      </w:r>
-      <w:r>
-        <w:rPr>
-          <w:rFonts w:ascii="Times New Roman" w:hAnsi="Times New Roman" w:cs="Times New Roman"/>
-          <w:sz w:val="24"/>
-          <w:szCs w:val="24"/>
-        </w:rPr>
-        <w:t>.</w:t>
-      </w:r>
-      <w:bookmarkEnd w:id="234"/>
-      <w:r>
-        <w:rPr>
-          <w:rFonts w:ascii="Times New Roman" w:hAnsi="Times New Roman" w:cs="Times New Roman"/>
-          <w:sz w:val="24"/>
-          <w:szCs w:val="24"/>
-        </w:rPr>
-        <w:t xml:space="preserve"> </w:t>
-      </w:r>
-      <w:r>
-        <w:rPr>
-          <w:rFonts w:ascii="Times New Roman" w:hAnsi="Times New Roman" w:cs="Times New Roman"/>
-          <w:sz w:val="24"/>
-          <w:szCs w:val="24"/>
-        </w:rPr>
-        <w:fldChar w:fldCharType="begin"/>
-      </w:r>
-      <w:r>
-        <w:rPr>
-          <w:rFonts w:ascii="Times New Roman" w:hAnsi="Times New Roman" w:cs="Times New Roman"/>
-          <w:sz w:val="24"/>
-          <w:szCs w:val="24"/>
-        </w:rPr>
-        <w:instrText xml:space="preserve"> SEQ Figure \* MERGEFORMAT </w:instrText>
-      </w:r>
-      <w:r>
-        <w:rPr>
-          <w:rFonts w:ascii="Times New Roman" w:hAnsi="Times New Roman" w:cs="Times New Roman"/>
-          <w:sz w:val="24"/>
-          <w:szCs w:val="24"/>
-        </w:rPr>
-        <w:fldChar w:fldCharType="separate"/>
-      </w:r>
-      <w:r>
-        <w:rPr>
-          <w:rFonts w:ascii="Times New Roman" w:hAnsi="Times New Roman" w:cs="Times New Roman"/>
-          <w:noProof/>
-          <w:sz w:val="24"/>
-          <w:szCs w:val="24"/>
-        </w:rPr>
-        <w:t>5</w:t>
-      </w:r>
-      <w:r>
-        <w:rPr>
-          <w:rFonts w:ascii="Times New Roman" w:hAnsi="Times New Roman" w:cs="Times New Roman"/>
-          <w:sz w:val="24"/>
-          <w:szCs w:val="24"/>
-        </w:rPr>
-        <w:fldChar w:fldCharType="end"/>
-      </w:r>
-      <w:bookmarkEnd w:id="235"/>
-      <w:r>
-        <w:rPr>
-          <w:rFonts w:ascii="Times New Roman" w:hAnsi="Times New Roman" w:cs="Times New Roman"/>
-          <w:sz w:val="24"/>
-          <w:szCs w:val="24"/>
-        </w:rPr>
-        <w:t>.</w:t>
-      </w:r>
-      <w:r>
-        <w:rPr>
-          <w:rFonts w:ascii="Times New Roman" w:hAnsi="Times New Roman" w:cs="Times New Roman"/>
-          <w:sz w:val="24"/>
-          <w:szCs w:val="24"/>
-        </w:rPr>
-        <w:t xml:space="preserve"> </w:t>
-      </w:r>
-      <w:r>
-        <w:rPr>
-          <w:rFonts w:ascii="Times New Roman" w:hAnsi="Times New Roman" w:cs="Times New Roman"/>
-          <w:sz w:val="24"/>
-          <w:szCs w:val="24"/>
-        </w:rPr>
-        <w:t>Relative error in spawning stock biomass during years for which the assessment method was provi</w:t>
-      </w:r>
-      <w:r>
-        <w:rPr>
-          <w:rFonts w:ascii="Times New Roman" w:hAnsi="Times New Roman" w:cs="Times New Roman"/>
-          <w:sz w:val="24"/>
-          <w:szCs w:val="24"/>
-        </w:rPr>
-        <w:t xml:space="preserve">ded data (years 26 through 80) </w:t>
-      </w:r>
-      <w:r>
-        <w:rPr>
-          <w:rFonts w:ascii="Times New Roman" w:hAnsi="Times New Roman" w:cs="Times New Roman"/>
-          <w:sz w:val="24"/>
-          <w:szCs w:val="24"/>
-        </w:rPr>
-        <w:t>and the forecast period (years 81 through 100</w:t>
-      </w:r>
-      <w:r>
-        <w:rPr>
-          <w:rFonts w:ascii="Times New Roman" w:hAnsi="Times New Roman" w:cs="Times New Roman"/>
-          <w:sz w:val="24"/>
-          <w:szCs w:val="24"/>
-        </w:rPr>
-        <w:t>, to the right of vertical red dashed lines</w:t>
-      </w:r>
-      <w:r>
-        <w:rPr>
-          <w:rFonts w:ascii="Times New Roman" w:hAnsi="Times New Roman" w:cs="Times New Roman"/>
-          <w:sz w:val="24"/>
-          <w:szCs w:val="24"/>
-        </w:rPr>
-        <w:t xml:space="preserve">) </w:t>
-      </w:r>
-      <w:r>
-        <w:rPr>
-          <w:rFonts w:ascii="Times New Roman" w:hAnsi="Times New Roman" w:cs="Times New Roman"/>
-          <w:sz w:val="24"/>
-          <w:szCs w:val="24"/>
-        </w:rPr>
-        <w:t xml:space="preserve">for six levels of autocorrelation in the simulated data (columns) and four estimation methods (rows). Horizontal dashed red lines indicate a relative error of zero. Upper and lower edges of the boxes </w:t>
-      </w:r>
-      <w:r>
-        <w:rPr>
-          <w:rFonts w:ascii="Times New Roman" w:hAnsi="Times New Roman" w:cs="Times New Roman"/>
-          <w:sz w:val="24"/>
-          <w:szCs w:val="24"/>
-        </w:rPr>
-        <w:t>correspond to the first and third quartiles (the 25th and 75th percentiles)</w:t>
-      </w:r>
-      <w:r>
-        <w:rPr>
-          <w:rFonts w:ascii="Times New Roman" w:hAnsi="Times New Roman" w:cs="Times New Roman"/>
-          <w:sz w:val="24"/>
-          <w:szCs w:val="24"/>
-        </w:rPr>
-        <w:t xml:space="preserve"> and the whiskers correspond to 1.5 times the distance betwee</w:t>
-      </w:r>
-      <w:r>
-        <w:rPr>
-          <w:rFonts w:ascii="Times New Roman" w:hAnsi="Times New Roman" w:cs="Times New Roman"/>
-          <w:sz w:val="24"/>
-          <w:szCs w:val="24"/>
-        </w:rPr>
-        <w:t>n the first and third quartiles.</w:t>
-      </w:r>
-    </w:p>
-    <w:p>
-      <w:pPr>
-        <w:tabs>
-          <w:tab w:val="left" w:pos="360"/>
-        </w:tabs>
-        <w:spacing w:after="0" w:line="480" w:lineRule="auto"/>
-        <w:jc w:val="both"/>
-        <w:rPr>
-          <w:rFonts w:ascii="Times New Roman" w:hAnsi="Times New Roman" w:cs="Times New Roman"/>
-          <w:sz w:val="24"/>
-          <w:szCs w:val="24"/>
-        </w:rPr>
-      </w:pPr>
-      <w:r>
-        <w:rPr>
-          <w:rFonts w:ascii="Times New Roman" w:hAnsi="Times New Roman" w:cs="Times New Roman"/>
-          <w:sz w:val="24"/>
-          <w:szCs w:val="24"/>
-        </w:rPr>
-        <w:t xml:space="preserve"> </w:t>
-      </w:r>
-    </w:p>
-    <w:p>
-      <w:pPr>
-        <w:rPr>
-          <w:rFonts w:ascii="Times New Roman" w:hAnsi="Times New Roman" w:cs="Times New Roman"/>
-          <w:sz w:val="24"/>
-          <w:szCs w:val="24"/>
-        </w:rPr>
-      </w:pPr>
-      <w:r>
-        <w:rPr>
-          <w:rFonts w:ascii="Times New Roman" w:hAnsi="Times New Roman" w:cs="Times New Roman"/>
-          <w:sz w:val="24"/>
-          <w:szCs w:val="24"/>
-        </w:rPr>
-        <w:br w:type="page"/>
-      </w:r>
-    </w:p>
-    <w:p>
-      <w:pPr>
-        <w:tabs>
-          <w:tab w:val="left" w:pos="360"/>
-        </w:tabs>
-        <w:spacing w:after="0" w:line="480" w:lineRule="auto"/>
-        <w:jc w:val="both"/>
-        <w:rPr>
-          <w:rFonts w:ascii="Times New Roman" w:hAnsi="Times New Roman" w:cs="Times New Roman"/>
-          <w:noProof/>
-          <w:sz w:val="24"/>
-          <w:szCs w:val="24"/>
-        </w:rPr>
-      </w:pPr>
-      <w:r>
-        <w:rPr>
-          <w:rFonts w:ascii="Times New Roman" w:hAnsi="Times New Roman" w:cs="Times New Roman"/>
-          <w:noProof/>
-          <w:sz w:val="24"/>
-          <w:szCs w:val="24"/>
-          <w:lang w:val="en-GB" w:eastAsia="en-GB"/>
-        </w:rPr>
-        <w:lastRenderedPageBreak/>
-        <w:drawing>
-          <wp:inline distT="0" distB="0" distL="0" distR="0" wp14:anchorId="54A0CA98" wp14:editId="2D395CC4">
-            <wp:extent cx="8229600" cy="5486400"/>
-            <wp:effectExtent l="0" t="0" r="0" b="0"/>
-            <wp:docPr id="8" name="Picture 8" descr="C:\Users\James.Thorson\Desktop\Project_git\AR-perf-testing\figures\coveragessb.png"/>
-            <wp:cNvGraphicFramePr>
-              <a:graphicFrameLocks xmlns:a="http://schemas.openxmlformats.org/drawingml/2006/main" noChangeAspect="1"/>
-            </wp:cNvGraphicFramePr>
-            <a:graphic xmlns:a="http://schemas.openxmlformats.org/drawingml/2006/main">
-              <a:graphicData uri="http://schemas.openxmlformats.org/drawingml/2006/picture">
-                <pic:pic xmlns:pic="http://schemas.openxmlformats.org/drawingml/2006/picture">
-                  <pic:nvPicPr>
-                    <pic:cNvPr id="0" name="Picture 3" descr="C:\Users\James.Thorson\Desktop\Project_git\AR-perf-testing\figures\coveragessb.png"/>
                     <pic:cNvPicPr>
                       <a:picLocks noChangeAspect="1" noChangeArrowheads="1"/>
                     </pic:cNvPicPr>
@@ -23780,9 +23147,22 @@
         </w:tabs>
         <w:spacing w:after="0" w:line="240" w:lineRule="auto"/>
         <w:jc w:val="both"/>
-      </w:pPr>
-      <w:bookmarkStart w:id="236" w:name="_Ref433345167"/>
-      <w:bookmarkStart w:id="237" w:name="_Ref435513943"/>
+        <w:rPr>
+          <w:del w:id="232" w:author="liz.brooks" w:date="2015-10-28T10:52:00Z"/>
+          <w:rFonts w:ascii="Times New Roman" w:hAnsi="Times New Roman" w:cs="Times New Roman"/>
+          <w:sz w:val="24"/>
+          <w:szCs w:val="24"/>
+        </w:rPr>
+        <w:sectPr>
+          <w:pgSz w:w="15840" w:h="12240" w:orient="landscape"/>
+          <w:pgMar w:top="1440" w:right="1440" w:bottom="1440" w:left="1440" w:header="720" w:footer="720" w:gutter="0"/>
+          <w:lnNumType w:countBy="1" w:restart="continuous"/>
+          <w:cols w:space="720"/>
+          <w:docGrid w:linePitch="360"/>
+        </w:sectPr>
+      </w:pPr>
+      <w:bookmarkStart w:id="233" w:name="_Ref433353029"/>
+      <w:bookmarkStart w:id="234" w:name="_Ref435513324"/>
       <w:r>
         <w:rPr>
           <w:rFonts w:ascii="Times New Roman" w:hAnsi="Times New Roman" w:cs="Times New Roman"/>
@@ -23800,6 +23180,261 @@
         </w:rPr>
         <w:t>.</w:t>
       </w:r>
+      <w:bookmarkEnd w:id="233"/>
+      <w:r>
+        <w:rPr>
+          <w:rFonts w:ascii="Times New Roman" w:hAnsi="Times New Roman" w:cs="Times New Roman"/>
+          <w:sz w:val="24"/>
+          <w:szCs w:val="24"/>
+        </w:rPr>
+        <w:t xml:space="preserve"> </w:t>
+      </w:r>
+      <w:bookmarkEnd w:id="234"/>
+      <w:r>
+        <w:rPr>
+          <w:rFonts w:ascii="Times New Roman" w:hAnsi="Times New Roman" w:cs="Times New Roman"/>
+          <w:sz w:val="24"/>
+          <w:szCs w:val="24"/>
+        </w:rPr>
+        <w:t>6</w:t>
+      </w:r>
+      <w:r>
+        <w:rPr>
+          <w:rFonts w:ascii="Times New Roman" w:hAnsi="Times New Roman" w:cs="Times New Roman"/>
+          <w:sz w:val="24"/>
+          <w:szCs w:val="24"/>
+        </w:rPr>
+        <w:t>.</w:t>
+      </w:r>
+      <w:r>
+        <w:rPr>
+          <w:rFonts w:ascii="Times New Roman" w:hAnsi="Times New Roman" w:cs="Times New Roman"/>
+          <w:sz w:val="24"/>
+          <w:szCs w:val="24"/>
+        </w:rPr>
+        <w:t xml:space="preserve"> </w:t>
+      </w:r>
+      <w:r>
+        <w:rPr>
+          <w:rFonts w:ascii="Times New Roman" w:hAnsi="Times New Roman" w:cs="Times New Roman"/>
+          <w:sz w:val="24"/>
+          <w:szCs w:val="24"/>
+        </w:rPr>
+        <w:t>Relative error in spawning stock biomass during years for which the assessment method was provi</w:t>
+      </w:r>
+      <w:r>
+        <w:rPr>
+          <w:rFonts w:ascii="Times New Roman" w:hAnsi="Times New Roman" w:cs="Times New Roman"/>
+          <w:sz w:val="24"/>
+          <w:szCs w:val="24"/>
+        </w:rPr>
+        <w:t xml:space="preserve">ded data (years 26 through 80) </w:t>
+      </w:r>
+      <w:r>
+        <w:rPr>
+          <w:rFonts w:ascii="Times New Roman" w:hAnsi="Times New Roman" w:cs="Times New Roman"/>
+          <w:sz w:val="24"/>
+          <w:szCs w:val="24"/>
+        </w:rPr>
+        <w:t>and the forecast period (years 81 through 100</w:t>
+      </w:r>
+      <w:r>
+        <w:rPr>
+          <w:rFonts w:ascii="Times New Roman" w:hAnsi="Times New Roman" w:cs="Times New Roman"/>
+          <w:sz w:val="24"/>
+          <w:szCs w:val="24"/>
+        </w:rPr>
+        <w:t>, to the right of vertical red dashed lines</w:t>
+      </w:r>
+      <w:r>
+        <w:rPr>
+          <w:rFonts w:ascii="Times New Roman" w:hAnsi="Times New Roman" w:cs="Times New Roman"/>
+          <w:sz w:val="24"/>
+          <w:szCs w:val="24"/>
+        </w:rPr>
+        <w:t xml:space="preserve">) </w:t>
+      </w:r>
+      <w:r>
+        <w:rPr>
+          <w:rFonts w:ascii="Times New Roman" w:hAnsi="Times New Roman" w:cs="Times New Roman"/>
+          <w:sz w:val="24"/>
+          <w:szCs w:val="24"/>
+        </w:rPr>
+        <w:t xml:space="preserve">for six levels of autocorrelation in the simulated data (columns) and four estimation methods (rows). Horizontal dashed red lines indicate a relative error of zero. Upper and lower edges of the boxes </w:t>
+      </w:r>
+      <w:r>
+        <w:rPr>
+          <w:rFonts w:ascii="Times New Roman" w:hAnsi="Times New Roman" w:cs="Times New Roman"/>
+          <w:sz w:val="24"/>
+          <w:szCs w:val="24"/>
+        </w:rPr>
+        <w:t>correspond to the first and third quartiles (the 25th and 75th percentiles)</w:t>
+      </w:r>
+      <w:r>
+        <w:rPr>
+          <w:rFonts w:ascii="Times New Roman" w:hAnsi="Times New Roman" w:cs="Times New Roman"/>
+          <w:sz w:val="24"/>
+          <w:szCs w:val="24"/>
+        </w:rPr>
+        <w:t xml:space="preserve"> and the whiskers correspond to 1.5 times the distance betwee</w:t>
+      </w:r>
+      <w:r>
+        <w:rPr>
+          <w:rFonts w:ascii="Times New Roman" w:hAnsi="Times New Roman" w:cs="Times New Roman"/>
+          <w:sz w:val="24"/>
+          <w:szCs w:val="24"/>
+        </w:rPr>
+        <w:t>n the first and third quartiles.</w:t>
+      </w:r>
+    </w:p>
+    <w:p>
+      <w:pPr>
+        <w:tabs>
+          <w:tab w:val="left" w:pos="360"/>
+        </w:tabs>
+        <w:spacing w:after="0" w:line="480" w:lineRule="auto"/>
+        <w:jc w:val="both"/>
+        <w:rPr>
+          <w:rFonts w:ascii="Times New Roman" w:hAnsi="Times New Roman" w:cs="Times New Roman"/>
+          <w:sz w:val="24"/>
+          <w:szCs w:val="24"/>
+        </w:rPr>
+      </w:pPr>
+      <w:r>
+        <w:rPr>
+          <w:rFonts w:ascii="Times New Roman" w:hAnsi="Times New Roman" w:cs="Times New Roman"/>
+          <w:sz w:val="24"/>
+          <w:szCs w:val="24"/>
+        </w:rPr>
+        <w:t xml:space="preserve"> </w:t>
+      </w:r>
+    </w:p>
+    <w:p>
+      <w:pPr>
+        <w:rPr>
+          <w:rFonts w:ascii="Times New Roman" w:hAnsi="Times New Roman" w:cs="Times New Roman"/>
+          <w:sz w:val="24"/>
+          <w:szCs w:val="24"/>
+        </w:rPr>
+      </w:pPr>
+      <w:r>
+        <w:rPr>
+          <w:rFonts w:ascii="Times New Roman" w:hAnsi="Times New Roman" w:cs="Times New Roman"/>
+          <w:sz w:val="24"/>
+          <w:szCs w:val="24"/>
+        </w:rPr>
+        <w:br w:type="page"/>
+      </w:r>
+    </w:p>
+    <w:p>
+      <w:pPr>
+        <w:tabs>
+          <w:tab w:val="left" w:pos="360"/>
+        </w:tabs>
+        <w:spacing w:after="0" w:line="480" w:lineRule="auto"/>
+        <w:jc w:val="both"/>
+        <w:rPr>
+          <w:rFonts w:ascii="Times New Roman" w:hAnsi="Times New Roman" w:cs="Times New Roman"/>
+          <w:noProof/>
+          <w:sz w:val="24"/>
+          <w:szCs w:val="24"/>
+        </w:rPr>
+      </w:pPr>
+      <w:r>
+        <w:rPr>
+          <w:rFonts w:ascii="Times New Roman" w:hAnsi="Times New Roman" w:cs="Times New Roman"/>
+          <w:noProof/>
+          <w:sz w:val="24"/>
+          <w:szCs w:val="24"/>
+          <w:lang w:val="en-GB" w:eastAsia="en-GB"/>
+        </w:rPr>
+        <w:lastRenderedPageBreak/>
+        <w:drawing>
+          <wp:inline distT="0" distB="0" distL="0" distR="0" wp14:anchorId="54A0CA98" wp14:editId="2D395CC4">
+            <wp:extent cx="8229600" cy="5486400"/>
+            <wp:effectExtent l="0" t="0" r="0" b="0"/>
+            <wp:docPr id="8" name="Picture 8" descr="C:\Users\James.Thorson\Desktop\Project_git\AR-perf-testing\figures\coveragessb.png"/>
+            <wp:cNvGraphicFramePr>
+              <a:graphicFrameLocks xmlns:a="http://schemas.openxmlformats.org/drawingml/2006/main" noChangeAspect="1"/>
+            </wp:cNvGraphicFramePr>
+            <a:graphic xmlns:a="http://schemas.openxmlformats.org/drawingml/2006/main">
+              <a:graphicData uri="http://schemas.openxmlformats.org/drawingml/2006/picture">
+                <pic:pic xmlns:pic="http://schemas.openxmlformats.org/drawingml/2006/picture">
+                  <pic:nvPicPr>
+                    <pic:cNvPr id="0" name="Picture 3" descr="C:\Users\James.Thorson\Desktop\Project_git\AR-perf-testing\figures\coveragessb.png"/>
+                    <pic:cNvPicPr>
+                      <a:picLocks noChangeAspect="1" noChangeArrowheads="1"/>
+                    </pic:cNvPicPr>
+                  </pic:nvPicPr>
+                  <pic:blipFill>
+                    <a:blip r:embed="rId14" cstate="print">
+                      <a:extLst>
+                        <a:ext uri="{28A0092B-C50C-407E-A947-70E740481C1C}">
+                          <a14:useLocalDpi xmlns:a14="http://schemas.microsoft.com/office/drawing/2010/main" val="0"/>
+                        </a:ext>
+                      </a:extLst>
+                    </a:blip>
+                    <a:srcRect/>
+                    <a:stretch>
+                      <a:fillRect/>
+                    </a:stretch>
+                  </pic:blipFill>
+                  <pic:spPr bwMode="auto">
+                    <a:xfrm>
+                      <a:off x="0" y="0"/>
+                      <a:ext cx="8229600" cy="5486400"/>
+                    </a:xfrm>
+                    <a:prstGeom prst="rect">
+                      <a:avLst/>
+                    </a:prstGeom>
+                    <a:noFill/>
+                    <a:ln>
+                      <a:noFill/>
+                    </a:ln>
+                  </pic:spPr>
+                </pic:pic>
+              </a:graphicData>
+            </a:graphic>
+          </wp:inline>
+        </w:drawing>
+      </w:r>
+    </w:p>
+    <w:p>
+      <w:pPr>
+        <w:tabs>
+          <w:tab w:val="left" w:pos="360"/>
+        </w:tabs>
+        <w:spacing w:after="0" w:line="240" w:lineRule="auto"/>
+        <w:jc w:val="both"/>
+      </w:pPr>
+      <w:bookmarkStart w:id="235" w:name="_Ref433345167"/>
+      <w:bookmarkStart w:id="236" w:name="_Ref435513943"/>
+      <w:r>
+        <w:rPr>
+          <w:rFonts w:ascii="Times New Roman" w:hAnsi="Times New Roman" w:cs="Times New Roman"/>
+          <w:sz w:val="24"/>
+          <w:szCs w:val="24"/>
+        </w:rPr>
+        <w:lastRenderedPageBreak/>
+        <w:t>Fig</w:t>
+      </w:r>
+      <w:r>
+        <w:rPr>
+          <w:rFonts w:ascii="Times New Roman" w:hAnsi="Times New Roman" w:cs="Times New Roman"/>
+          <w:sz w:val="24"/>
+          <w:szCs w:val="24"/>
+        </w:rPr>
+        <w:t>.</w:t>
+      </w:r>
+      <w:bookmarkEnd w:id="235"/>
+      <w:r>
+        <w:rPr>
+          <w:rFonts w:ascii="Times New Roman" w:hAnsi="Times New Roman" w:cs="Times New Roman"/>
+          <w:sz w:val="24"/>
+          <w:szCs w:val="24"/>
+        </w:rPr>
+        <w:t xml:space="preserve"> </w:t>
+      </w:r>
       <w:bookmarkEnd w:id="236"/>
       <w:r>
         <w:rPr>
@@ -23807,6 +23442,22 @@
           <w:sz w:val="24"/>
           <w:szCs w:val="24"/>
         </w:rPr>
+        <w:t>7</w:t>
+      </w:r>
+      <w:r>
+        <w:rPr>
+          <w:rFonts w:ascii="Times New Roman" w:hAnsi="Times New Roman" w:cs="Times New Roman"/>
+          <w:sz w:val="24"/>
+          <w:szCs w:val="24"/>
+        </w:rPr>
+        <w:t>.</w:t>
+      </w:r>
+      <w:r>
+        <w:rPr>
+          <w:rFonts w:ascii="Times New Roman" w:hAnsi="Times New Roman" w:cs="Times New Roman"/>
+          <w:sz w:val="24"/>
+          <w:szCs w:val="24"/>
+        </w:rPr>
         <w:t xml:space="preserve"> </w:t>
       </w:r>
       <w:r>
@@ -23815,64 +23466,6 @@
           <w:sz w:val="24"/>
           <w:szCs w:val="24"/>
         </w:rPr>
-        <w:fldChar w:fldCharType="begin"/>
-      </w:r>
-      <w:r>
-        <w:rPr>
-          <w:rFonts w:ascii="Times New Roman" w:hAnsi="Times New Roman" w:cs="Times New Roman"/>
-          <w:sz w:val="24"/>
-          <w:szCs w:val="24"/>
-        </w:rPr>
-        <w:instrText xml:space="preserve"> SEQ Figure \* MERGEFORMAT </w:instrText>
-      </w:r>
-      <w:r>
-        <w:rPr>
-          <w:rFonts w:ascii="Times New Roman" w:hAnsi="Times New Roman" w:cs="Times New Roman"/>
-          <w:sz w:val="24"/>
-          <w:szCs w:val="24"/>
-        </w:rPr>
-        <w:fldChar w:fldCharType="separate"/>
-      </w:r>
-      <w:r>
-        <w:rPr>
-          <w:rFonts w:ascii="Times New Roman" w:hAnsi="Times New Roman" w:cs="Times New Roman"/>
-          <w:noProof/>
-          <w:sz w:val="24"/>
-          <w:szCs w:val="24"/>
-        </w:rPr>
-        <w:t>6</w:t>
-      </w:r>
-      <w:r>
-        <w:rPr>
-          <w:rFonts w:ascii="Times New Roman" w:hAnsi="Times New Roman" w:cs="Times New Roman"/>
-          <w:sz w:val="24"/>
-          <w:szCs w:val="24"/>
-        </w:rPr>
-        <w:fldChar w:fldCharType="end"/>
-      </w:r>
-      <w:bookmarkEnd w:id="237"/>
-      <w:r>
-        <w:rPr>
-          <w:rFonts w:ascii="Times New Roman" w:hAnsi="Times New Roman" w:cs="Times New Roman"/>
-          <w:sz w:val="24"/>
-          <w:szCs w:val="24"/>
-        </w:rPr>
-        <w:t>.</w:t>
-      </w:r>
-      <w:r>
-        <w:rPr>
-          <w:rFonts w:ascii="Times New Roman" w:hAnsi="Times New Roman" w:cs="Times New Roman"/>
-          <w:sz w:val="24"/>
-          <w:szCs w:val="24"/>
-        </w:rPr>
-        <w:t xml:space="preserve"> </w:t>
-      </w:r>
-      <w:r>
-        <w:rPr>
-          <w:rFonts w:ascii="Times New Roman" w:hAnsi="Times New Roman" w:cs="Times New Roman"/>
-          <w:sz w:val="24"/>
-          <w:szCs w:val="24"/>
-        </w:rPr>
         <w:t xml:space="preserve"> Performance of forecast interval estimates for different estimation models (rows) and levels of autocorrelation (columns), where </w:t>
       </w:r>
       <w:r>
@@ -23915,7 +23508,7 @@
         </w:rPr>
         <w:t>A well calibrated 50% forecast interval will contain the true value 50% of the time, and this value is indicated by a red dashed line in each panel</w:t>
       </w:r>
-      <w:ins w:id="238" w:author="Punt, Andre (O&amp;A, Hobart)" w:date="2015-10-28T10:52:00Z">
+      <w:ins w:id="237" w:author="Punt, Andre (O&amp;A, Hobart)" w:date="2015-10-28T10:52:00Z">
         <w:r>
           <w:rPr>
             <w:rFonts w:ascii="Times New Roman" w:hAnsi="Times New Roman" w:cs="Times New Roman"/>
@@ -23925,7 +23518,7 @@
           <w:t>.</w:t>
         </w:r>
       </w:ins>
-      <w:ins w:id="239" w:author="liz.brooks" w:date="2015-10-27T11:32:00Z">
+      <w:ins w:id="238" w:author="liz.brooks" w:date="2015-10-27T11:32:00Z">
         <w:r>
           <w:rPr>
             <w:rFonts w:ascii="Times New Roman" w:hAnsi="Times New Roman" w:cs="Times New Roman"/>
@@ -23941,7 +23534,71 @@
           <w:sz w:val="24"/>
           <w:szCs w:val="24"/>
         </w:rPr>
-        <w:t xml:space="preserve"> Points above or below the line indicate forecast intervals were too wide or not wide enough, respectively.</w:t>
+        <w:t xml:space="preserve"> Points above or below the line indicate forecast intervals were too </w:t>
+      </w:r>
+      <w:r>
+        <w:rPr>
+          <w:rFonts w:ascii="Times New Roman" w:hAnsi="Times New Roman" w:cs="Times New Roman"/>
+          <w:sz w:val="24"/>
+          <w:szCs w:val="24"/>
+        </w:rPr>
+        <w:t>conservative (</w:t>
+      </w:r>
+      <w:r>
+        <w:rPr>
+          <w:rFonts w:ascii="Times New Roman" w:hAnsi="Times New Roman" w:cs="Times New Roman"/>
+          <w:sz w:val="24"/>
+          <w:szCs w:val="24"/>
+        </w:rPr>
+        <w:t>wide</w:t>
+      </w:r>
+      <w:r>
+        <w:rPr>
+          <w:rFonts w:ascii="Times New Roman" w:hAnsi="Times New Roman" w:cs="Times New Roman"/>
+          <w:sz w:val="24"/>
+          <w:szCs w:val="24"/>
+        </w:rPr>
+        <w:t>)</w:t>
+      </w:r>
+      <w:r>
+        <w:rPr>
+          <w:rFonts w:ascii="Times New Roman" w:hAnsi="Times New Roman" w:cs="Times New Roman"/>
+          <w:sz w:val="24"/>
+          <w:szCs w:val="24"/>
+        </w:rPr>
+        <w:t xml:space="preserve"> or </w:t>
+      </w:r>
+      <w:r>
+        <w:rPr>
+          <w:rFonts w:ascii="Times New Roman" w:hAnsi="Times New Roman" w:cs="Times New Roman"/>
+          <w:sz w:val="24"/>
+          <w:szCs w:val="24"/>
+        </w:rPr>
+        <w:t>permissive (</w:t>
+      </w:r>
+      <w:r>
+        <w:rPr>
+          <w:rFonts w:ascii="Times New Roman" w:hAnsi="Times New Roman" w:cs="Times New Roman"/>
+          <w:sz w:val="24"/>
+          <w:szCs w:val="24"/>
+        </w:rPr>
+        <w:t>not wide enough</w:t>
+      </w:r>
+      <w:r>
+        <w:rPr>
+          <w:rFonts w:ascii="Times New Roman" w:hAnsi="Times New Roman" w:cs="Times New Roman"/>
+          <w:sz w:val="24"/>
+          <w:szCs w:val="24"/>
+        </w:rPr>
+        <w:t>)</w:t>
+      </w:r>
+      <w:r>
+        <w:rPr>
+          <w:rFonts w:ascii="Times New Roman" w:hAnsi="Times New Roman" w:cs="Times New Roman"/>
+          <w:sz w:val="24"/>
+          <w:szCs w:val="24"/>
+        </w:rPr>
+        <w:t>, respectively.</w:t>
       </w:r>
     </w:p>
     <w:sectPr>
@@ -24135,22 +23792,6 @@
       </w:r>
     </w:p>
   </w:comment>
-  <w:comment w:id="210" w:author="Richard Methot" w:date="2015-10-29T14:04:00Z" w:initials="RM">
-    <w:p>
-      <w:pPr>
-        <w:pStyle w:val="CommentText"/>
-      </w:pPr>
-      <w:r>
-        <w:rPr>
-          <w:rStyle w:val="CommentReference"/>
-        </w:rPr>
-        <w:annotationRef/>
-      </w:r>
-      <w:r>
-        <w:t>Whoa!  We demonstrate that it does not work internally, so we also are doing it by analyzing model output!</w:t>
-      </w:r>
-    </w:p>
-  </w:comment>
   <w:comment w:id="211" w:author="Punt, Andre (O&amp;A, Hobart)" w:date="2015-10-27T10:31:00Z" w:initials="PA(H">
     <w:p>
       <w:pPr>
@@ -24180,7 +23821,6 @@
   <w15:commentEx w15:paraId="6B593E5A" w15:done="0"/>
   <w15:commentEx w15:paraId="5493507B" w15:done="0"/>
   <w15:commentEx w15:paraId="32836F4D" w15:done="0"/>
-  <w15:commentEx w15:paraId="2AEA1009" w15:done="0"/>
   <w15:commentEx w15:paraId="7075FEFC" w15:done="0"/>
 </w15:commentsEx>
 </file>
@@ -26495,6 +26135,7 @@
   <w:style w:type="character" w:default="1" w:styleId="DefaultParagraphFont">
     <w:name w:val="Default Paragraph Font"/>
     <w:uiPriority w:val="1"/>
+    <w:semiHidden/>
     <w:unhideWhenUsed/>
   </w:style>
   <w:style w:type="table" w:default="1" w:styleId="TableNormal">
@@ -27117,7 +26758,7 @@
 </file>
 
 <file path=customXml/itemProps1.xml><?xml version="1.0" encoding="utf-8"?>
-<ds:datastoreItem xmlns:ds="http://schemas.openxmlformats.org/officeDocument/2006/customXml" ds:itemID="{E767C658-5B9E-4A35-9A92-643577EBF1DA}">
+<ds:datastoreItem xmlns:ds="http://schemas.openxmlformats.org/officeDocument/2006/customXml" ds:itemID="{A18D242F-5BC2-429E-A6D8-82CE0F837BF6}">
   <ds:schemaRefs>
     <ds:schemaRef ds:uri="http://schemas.openxmlformats.org/officeDocument/2006/bibliography"/>
   </ds:schemaRefs>

</xml_diff>